<commit_message>
28/03/2011 - 20.09 commit of today's work Signed-off-by: Dave Russell <dave.aj.russell@gmail.com>
</commit_message>
<xml_diff>
--- a/2_Part2_Implementation/2.2_Control_Logs/2.2.5_CommLogs/CommLog01.docx
+++ b/2_Part2_Implementation/2.2_Control_Logs/2.2.5_CommLogs/CommLog01.docx
@@ -1,7 +1,34 @@
 
 <file path=word/document.xml><?xml version="1.0" encoding="utf-8"?>
-<w:document xmlns:ve="http://schemas.openxmlformats.org/markup-compatibility/2006" xmlns:o="urn:schemas-microsoft-com:office:office" xmlns:r="http://schemas.openxmlformats.org/officeDocument/2006/relationships" xmlns:m="http://schemas.openxmlformats.org/officeDocument/2006/math" xmlns:v="urn:schemas-microsoft-com:vml" xmlns:wp="http://schemas.openxmlformats.org/drawingml/2006/wordprocessingDrawing" xmlns:w10="urn:schemas-microsoft-com:office:word" xmlns:w="http://schemas.openxmlformats.org/wordprocessingml/2006/main" xmlns:wne="http://schemas.microsoft.com/office/word/2006/wordml">
+<w:document xmlns:mo="http://schemas.microsoft.com/office/mac/office/2008/main" xmlns:ve="http://schemas.openxmlformats.org/markup-compatibility/2006" xmlns:mv="urn:schemas-microsoft-com:mac:vml" xmlns:o="urn:schemas-microsoft-com:office:office" xmlns:r="http://schemas.openxmlformats.org/officeDocument/2006/relationships" xmlns:m="http://schemas.openxmlformats.org/officeDocument/2006/math" xmlns:v="urn:schemas-microsoft-com:vml" xmlns:wp="http://schemas.openxmlformats.org/drawingml/2006/wordprocessingDrawing" xmlns:w10="urn:schemas-microsoft-com:office:word" xmlns:w="http://schemas.openxmlformats.org/wordprocessingml/2006/main" xmlns:wne="http://schemas.microsoft.com/office/word/2006/wordml">
   <w:body>
+    <w:p>
+      <w:pPr>
+        <w:pStyle w:val="Heading1"/>
+        <w:pageBreakBefore/>
+        <w:numPr>
+          <w:ilvl w:val="0"/>
+          <w:numId w:val="1"/>
+        </w:numPr>
+      </w:pPr>
+      <w:r>
+        <w:t>(</w:t>
+      </w:r>
+      <w:proofErr w:type="gramStart"/>
+      <w:r>
+        <w:t>file</w:t>
+      </w:r>
+      <w:proofErr w:type="gramEnd"/>
+      <w:r>
+        <w:t>#)</w:t>
+      </w:r>
+      <w:r>
+        <w:t xml:space="preserve">2.5.5_01: </w:t>
+      </w:r>
+      <w:r>
+        <w:t>CommLog01</w:t>
+      </w:r>
+    </w:p>
     <w:p>
       <w:pPr>
         <w:spacing w:after="0" w:line="240" w:lineRule="auto"/>
@@ -77,8 +104,8 @@
         <w:tblLook w:val="04A0"/>
       </w:tblPr>
       <w:tblGrid>
-        <w:gridCol w:w="6705"/>
-        <w:gridCol w:w="2321"/>
+        <w:gridCol w:w="6707"/>
+        <w:gridCol w:w="2349"/>
       </w:tblGrid>
       <w:tr>
         <w:trPr>
@@ -88,7 +115,6 @@
           <w:tcPr>
             <w:tcW w:w="0" w:type="auto"/>
             <w:vAlign w:val="center"/>
-            <w:hideMark/>
           </w:tcPr>
           <w:p>
             <w:pPr>
@@ -117,7 +143,6 @@
           <w:tcPr>
             <w:tcW w:w="0" w:type="auto"/>
             <w:vAlign w:val="center"/>
-            <w:hideMark/>
           </w:tcPr>
           <w:p>
             <w:pPr>
@@ -153,7 +178,6 @@
             <w:tcW w:w="0" w:type="auto"/>
             <w:gridSpan w:val="2"/>
             <w:vAlign w:val="center"/>
-            <w:hideMark/>
           </w:tcPr>
           <w:p>
             <w:pPr>
@@ -186,7 +210,6 @@
             <w:tcW w:w="0" w:type="auto"/>
             <w:gridSpan w:val="2"/>
             <w:vAlign w:val="center"/>
-            <w:hideMark/>
           </w:tcPr>
           <w:tbl>
             <w:tblPr>
@@ -211,7 +234,6 @@
                 <w:tcPr>
                   <w:tcW w:w="0" w:type="auto"/>
                   <w:vAlign w:val="center"/>
-                  <w:hideMark/>
                 </w:tcPr>
                 <w:p>
                   <w:pPr>
@@ -249,27 +271,7 @@
                       <w:lang w:eastAsia="en-GB"/>
                     </w:rPr>
                     <w:br/>
-                    <w:t xml:space="preserve">Here </w:t>
-                  </w:r>
-                  <w:proofErr w:type="gramStart"/>
-                  <w:r>
-                    <w:rPr>
-                      <w:rFonts w:ascii="Arial" w:eastAsia="Times New Roman" w:hAnsi="Arial" w:cs="Arial"/>
-                      <w:sz w:val="20"/>
-                      <w:szCs w:val="20"/>
-                      <w:lang w:eastAsia="en-GB"/>
-                    </w:rPr>
-                    <w:t>are</w:t>
-                  </w:r>
-                  <w:proofErr w:type="gramEnd"/>
-                  <w:r>
-                    <w:rPr>
-                      <w:rFonts w:ascii="Arial" w:eastAsia="Times New Roman" w:hAnsi="Arial" w:cs="Arial"/>
-                      <w:sz w:val="20"/>
-                      <w:szCs w:val="20"/>
-                      <w:lang w:eastAsia="en-GB"/>
-                    </w:rPr>
-                    <w:t xml:space="preserve"> my coding "standards". I enclose standards in air quotes because coding standards actually c</w:t>
+                    <w:t>Here are my coding "standards". I enclose standards in air quotes because coding standards actually c</w:t>
                   </w:r>
                   <w:r>
                     <w:rPr>
@@ -327,9 +329,75 @@
                       <w:szCs w:val="20"/>
                       <w:lang w:eastAsia="en-GB"/>
                     </w:rPr>
-                    <w:t>Comment style</w:t>
-                  </w:r>
-                  <w:proofErr w:type="gramStart"/>
+                    <w:t>Comment style:</w:t>
+                  </w:r>
+                  <w:r>
+                    <w:rPr>
+                      <w:rFonts w:ascii="Arial" w:eastAsia="Times New Roman" w:hAnsi="Arial" w:cs="Arial"/>
+                      <w:sz w:val="20"/>
+                      <w:szCs w:val="20"/>
+                      <w:lang w:eastAsia="en-GB"/>
+                    </w:rPr>
+                    <w:br/>
+                  </w:r>
+                  <w:proofErr w:type="spellStart"/>
+                  <w:r>
+                    <w:rPr>
+                      <w:rFonts w:ascii="Arial" w:eastAsia="Times New Roman" w:hAnsi="Arial" w:cs="Arial"/>
+                      <w:sz w:val="20"/>
+                      <w:szCs w:val="20"/>
+                      <w:lang w:eastAsia="en-GB"/>
+                    </w:rPr>
+                    <w:t>Javadoc</w:t>
+                  </w:r>
+                  <w:proofErr w:type="spellEnd"/>
+                  <w:r>
+                    <w:rPr>
+                      <w:rFonts w:ascii="Arial" w:eastAsia="Times New Roman" w:hAnsi="Arial" w:cs="Arial"/>
+                      <w:sz w:val="20"/>
+                      <w:szCs w:val="20"/>
+                      <w:lang w:eastAsia="en-GB"/>
+                    </w:rPr>
+                    <w:t xml:space="preserve"> above functions</w:t>
+                  </w:r>
+                  <w:r>
+                    <w:rPr>
+                      <w:rFonts w:ascii="Arial" w:eastAsia="Times New Roman" w:hAnsi="Arial" w:cs="Arial"/>
+                      <w:sz w:val="20"/>
+                      <w:szCs w:val="20"/>
+                      <w:lang w:eastAsia="en-GB"/>
+                    </w:rPr>
+                    <w:br/>
+                    <w:t>Variable declarations grouped with a comment above, and comments at the side of each variable describing it's use</w:t>
+                  </w:r>
+                  <w:r>
+                    <w:rPr>
+                      <w:rFonts w:ascii="Arial" w:eastAsia="Times New Roman" w:hAnsi="Arial" w:cs="Arial"/>
+                      <w:sz w:val="20"/>
+                      <w:szCs w:val="20"/>
+                      <w:lang w:eastAsia="en-GB"/>
+                    </w:rPr>
+                    <w:br/>
+                    <w:t>Comments for most lines. Comments usually are 1-2 lines, and can 'cover' 1-10ish lines of code.</w:t>
+                  </w:r>
+                  <w:r>
+                    <w:rPr>
+                      <w:rFonts w:ascii="Arial" w:eastAsia="Times New Roman" w:hAnsi="Arial" w:cs="Arial"/>
+                      <w:sz w:val="20"/>
+                      <w:szCs w:val="20"/>
+                      <w:lang w:eastAsia="en-GB"/>
+                    </w:rPr>
+                    <w:br/>
+                  </w:r>
+                  <w:r>
+                    <w:rPr>
+                      <w:rFonts w:ascii="Arial" w:eastAsia="Times New Roman" w:hAnsi="Arial" w:cs="Arial"/>
+                      <w:sz w:val="20"/>
+                      <w:szCs w:val="20"/>
+                      <w:lang w:eastAsia="en-GB"/>
+                    </w:rPr>
+                    <w:br/>
+                  </w:r>
                   <w:r>
                     <w:rPr>
                       <w:rFonts w:ascii="Arial" w:eastAsia="Times New Roman" w:hAnsi="Arial" w:cs="Arial"/>
@@ -339,7 +407,27 @@
                       <w:szCs w:val="20"/>
                       <w:lang w:eastAsia="en-GB"/>
                     </w:rPr>
-                    <w:t>:</w:t>
+                    <w:t>Variable naming style:</w:t>
+                  </w:r>
+                  <w:r>
+                    <w:rPr>
+                      <w:rFonts w:ascii="Arial" w:eastAsia="Times New Roman" w:hAnsi="Arial" w:cs="Arial"/>
+                      <w:sz w:val="20"/>
+                      <w:szCs w:val="20"/>
+                      <w:lang w:eastAsia="en-GB"/>
+                    </w:rPr>
+                    <w:br/>
+                    <w:t xml:space="preserve">3 </w:t>
+                  </w:r>
+                  <w:proofErr w:type="gramStart"/>
+                  <w:r>
+                    <w:rPr>
+                      <w:rFonts w:ascii="Arial" w:eastAsia="Times New Roman" w:hAnsi="Arial" w:cs="Arial"/>
+                      <w:sz w:val="20"/>
+                      <w:szCs w:val="20"/>
+                      <w:lang w:eastAsia="en-GB"/>
+                    </w:rPr>
+                    <w:t>character</w:t>
                   </w:r>
                   <w:proofErr w:type="gramEnd"/>
                   <w:r>
@@ -349,7 +437,7 @@
                       <w:szCs w:val="20"/>
                       <w:lang w:eastAsia="en-GB"/>
                     </w:rPr>
-                    <w:br/>
+                    <w:t xml:space="preserve"> Hungarian notation. This means </w:t>
                   </w:r>
                   <w:proofErr w:type="spellStart"/>
                   <w:r>
@@ -359,7 +447,7 @@
                       <w:szCs w:val="20"/>
                       <w:lang w:eastAsia="en-GB"/>
                     </w:rPr>
-                    <w:t>Javadoc</w:t>
+                    <w:t>intHouseNumber</w:t>
                   </w:r>
                   <w:proofErr w:type="spellEnd"/>
                   <w:r>
@@ -369,27 +457,238 @@
                       <w:szCs w:val="20"/>
                       <w:lang w:eastAsia="en-GB"/>
                     </w:rPr>
-                    <w:t xml:space="preserve"> above functions</w:t>
-                  </w:r>
-                  <w:r>
-                    <w:rPr>
-                      <w:rFonts w:ascii="Arial" w:eastAsia="Times New Roman" w:hAnsi="Arial" w:cs="Arial"/>
-                      <w:sz w:val="20"/>
-                      <w:szCs w:val="20"/>
-                      <w:lang w:eastAsia="en-GB"/>
-                    </w:rPr>
-                    <w:br/>
-                    <w:t>Variable declarations grouped with a comment above, and comments at the side of each variable describing it's use</w:t>
-                  </w:r>
-                  <w:r>
-                    <w:rPr>
-                      <w:rFonts w:ascii="Arial" w:eastAsia="Times New Roman" w:hAnsi="Arial" w:cs="Arial"/>
-                      <w:sz w:val="20"/>
-                      <w:szCs w:val="20"/>
-                      <w:lang w:eastAsia="en-GB"/>
-                    </w:rPr>
-                    <w:br/>
-                    <w:t>Comments for most lines. Comments usually are 1-2 lines, and can 'cover' 1-10ish lines of code.</w:t>
+                    <w:t xml:space="preserve">, </w:t>
+                  </w:r>
+                  <w:proofErr w:type="spellStart"/>
+                  <w:r>
+                    <w:rPr>
+                      <w:rFonts w:ascii="Arial" w:eastAsia="Times New Roman" w:hAnsi="Arial" w:cs="Arial"/>
+                      <w:sz w:val="20"/>
+                      <w:szCs w:val="20"/>
+                      <w:lang w:eastAsia="en-GB"/>
+                    </w:rPr>
+                    <w:t>dblGrams</w:t>
+                  </w:r>
+                  <w:proofErr w:type="spellEnd"/>
+                  <w:r>
+                    <w:rPr>
+                      <w:rFonts w:ascii="Arial" w:eastAsia="Times New Roman" w:hAnsi="Arial" w:cs="Arial"/>
+                      <w:sz w:val="20"/>
+                      <w:szCs w:val="20"/>
+                      <w:lang w:eastAsia="en-GB"/>
+                    </w:rPr>
+                    <w:t xml:space="preserve">, </w:t>
+                  </w:r>
+                  <w:proofErr w:type="spellStart"/>
+                  <w:r>
+                    <w:rPr>
+                      <w:rFonts w:ascii="Arial" w:eastAsia="Times New Roman" w:hAnsi="Arial" w:cs="Arial"/>
+                      <w:sz w:val="20"/>
+                      <w:szCs w:val="20"/>
+                      <w:lang w:eastAsia="en-GB"/>
+                    </w:rPr>
+                    <w:t>strYourName</w:t>
+                  </w:r>
+                  <w:proofErr w:type="spellEnd"/>
+                  <w:r>
+                    <w:rPr>
+                      <w:rFonts w:ascii="Arial" w:eastAsia="Times New Roman" w:hAnsi="Arial" w:cs="Arial"/>
+                      <w:sz w:val="20"/>
+                      <w:szCs w:val="20"/>
+                      <w:lang w:eastAsia="en-GB"/>
+                    </w:rPr>
+                    <w:t xml:space="preserve">, </w:t>
+                  </w:r>
+                  <w:proofErr w:type="spellStart"/>
+                  <w:r>
+                    <w:rPr>
+                      <w:rFonts w:ascii="Arial" w:eastAsia="Times New Roman" w:hAnsi="Arial" w:cs="Arial"/>
+                      <w:sz w:val="20"/>
+                      <w:szCs w:val="20"/>
+                      <w:lang w:eastAsia="en-GB"/>
+                    </w:rPr>
+                    <w:t>txtTextField</w:t>
+                  </w:r>
+                  <w:proofErr w:type="spellEnd"/>
+                  <w:r>
+                    <w:rPr>
+                      <w:rFonts w:ascii="Arial" w:eastAsia="Times New Roman" w:hAnsi="Arial" w:cs="Arial"/>
+                      <w:sz w:val="20"/>
+                      <w:szCs w:val="20"/>
+                      <w:lang w:eastAsia="en-GB"/>
+                    </w:rPr>
+                    <w:t xml:space="preserve"> etc </w:t>
+                  </w:r>
+                  <w:proofErr w:type="spellStart"/>
+                  <w:r>
+                    <w:rPr>
+                      <w:rFonts w:ascii="Arial" w:eastAsia="Times New Roman" w:hAnsi="Arial" w:cs="Arial"/>
+                      <w:sz w:val="20"/>
+                      <w:szCs w:val="20"/>
+                      <w:lang w:eastAsia="en-GB"/>
+                    </w:rPr>
+                    <w:t>etc</w:t>
+                  </w:r>
+                  <w:proofErr w:type="spellEnd"/>
+                  <w:r>
+                    <w:rPr>
+                      <w:rFonts w:ascii="Arial" w:eastAsia="Times New Roman" w:hAnsi="Arial" w:cs="Arial"/>
+                      <w:sz w:val="20"/>
+                      <w:szCs w:val="20"/>
+                      <w:lang w:eastAsia="en-GB"/>
+                    </w:rPr>
+                    <w:t>.</w:t>
+                  </w:r>
+                  <w:r>
+                    <w:rPr>
+                      <w:rFonts w:ascii="Arial" w:eastAsia="Times New Roman" w:hAnsi="Arial" w:cs="Arial"/>
+                      <w:sz w:val="20"/>
+                      <w:szCs w:val="20"/>
+                      <w:lang w:eastAsia="en-GB"/>
+                    </w:rPr>
+                    <w:br/>
+                    <w:t xml:space="preserve">While there is a standard out there for </w:t>
+                  </w:r>
+                  <w:proofErr w:type="spellStart"/>
+                  <w:r>
+                    <w:rPr>
+                      <w:rFonts w:ascii="Arial" w:eastAsia="Times New Roman" w:hAnsi="Arial" w:cs="Arial"/>
+                      <w:sz w:val="20"/>
+                      <w:szCs w:val="20"/>
+                      <w:lang w:eastAsia="en-GB"/>
+                    </w:rPr>
+                    <w:t>hungarian</w:t>
+                  </w:r>
+                  <w:proofErr w:type="spellEnd"/>
+                  <w:r>
+                    <w:rPr>
+                      <w:rFonts w:ascii="Arial" w:eastAsia="Times New Roman" w:hAnsi="Arial" w:cs="Arial"/>
+                      <w:sz w:val="20"/>
+                      <w:szCs w:val="20"/>
+                      <w:lang w:eastAsia="en-GB"/>
+                    </w:rPr>
+                    <w:t xml:space="preserve"> notation, and nearly all of my </w:t>
+                  </w:r>
+                  <w:proofErr w:type="spellStart"/>
+                  <w:r>
+                    <w:rPr>
+                      <w:rFonts w:ascii="Arial" w:eastAsia="Times New Roman" w:hAnsi="Arial" w:cs="Arial"/>
+                      <w:sz w:val="20"/>
+                      <w:szCs w:val="20"/>
+                      <w:lang w:eastAsia="en-GB"/>
+                    </w:rPr>
+                    <w:t>hungarianisms</w:t>
+                  </w:r>
+                  <w:proofErr w:type="spellEnd"/>
+                  <w:r>
+                    <w:rPr>
+                      <w:rFonts w:ascii="Arial" w:eastAsia="Times New Roman" w:hAnsi="Arial" w:cs="Arial"/>
+                      <w:sz w:val="20"/>
+                      <w:szCs w:val="20"/>
+                      <w:lang w:eastAsia="en-GB"/>
+                    </w:rPr>
+                    <w:t xml:space="preserve"> (is that a word?) are the standard ones, I actually made/make them up myself and they happened to be the same.</w:t>
+                  </w:r>
+                  <w:r>
+                    <w:rPr>
+                      <w:rFonts w:ascii="Arial" w:eastAsia="Times New Roman" w:hAnsi="Arial" w:cs="Arial"/>
+                      <w:sz w:val="20"/>
+                      <w:szCs w:val="20"/>
+                      <w:lang w:eastAsia="en-GB"/>
+                    </w:rPr>
+                    <w:br/>
+                    <w:t xml:space="preserve">Arrays are usually either </w:t>
+                  </w:r>
+                  <w:proofErr w:type="spellStart"/>
+                  <w:r>
+                    <w:rPr>
+                      <w:rFonts w:ascii="Arial" w:eastAsia="Times New Roman" w:hAnsi="Arial" w:cs="Arial"/>
+                      <w:sz w:val="20"/>
+                      <w:szCs w:val="20"/>
+                      <w:lang w:eastAsia="en-GB"/>
+                    </w:rPr>
+                    <w:t>arrValues</w:t>
+                  </w:r>
+                  <w:proofErr w:type="spellEnd"/>
+                  <w:r>
+                    <w:rPr>
+                      <w:rFonts w:ascii="Arial" w:eastAsia="Times New Roman" w:hAnsi="Arial" w:cs="Arial"/>
+                      <w:sz w:val="20"/>
+                      <w:szCs w:val="20"/>
+                      <w:lang w:eastAsia="en-GB"/>
+                    </w:rPr>
+                    <w:t xml:space="preserve"> or </w:t>
+                  </w:r>
+                  <w:proofErr w:type="spellStart"/>
+                  <w:r>
+                    <w:rPr>
+                      <w:rFonts w:ascii="Arial" w:eastAsia="Times New Roman" w:hAnsi="Arial" w:cs="Arial"/>
+                      <w:sz w:val="20"/>
+                      <w:szCs w:val="20"/>
+                      <w:lang w:eastAsia="en-GB"/>
+                    </w:rPr>
+                    <w:t>intValues</w:t>
+                  </w:r>
+                  <w:proofErr w:type="spellEnd"/>
+                  <w:r>
+                    <w:rPr>
+                      <w:rFonts w:ascii="Arial" w:eastAsia="Times New Roman" w:hAnsi="Arial" w:cs="Arial"/>
+                      <w:sz w:val="20"/>
+                      <w:szCs w:val="20"/>
+                      <w:lang w:eastAsia="en-GB"/>
+                    </w:rPr>
+                    <w:t>. This is bad on my part, and I need to stick with one or the other.</w:t>
+                  </w:r>
+                  <w:r>
+                    <w:rPr>
+                      <w:rFonts w:ascii="Arial" w:eastAsia="Times New Roman" w:hAnsi="Arial" w:cs="Arial"/>
+                      <w:sz w:val="20"/>
+                      <w:szCs w:val="20"/>
+                      <w:lang w:eastAsia="en-GB"/>
+                    </w:rPr>
+                    <w:br/>
+                    <w:t>For the actual name part, I use a description in title case, as seen in the examples above, using no underscores. I will use underscores however only if it is absolutely necessary.</w:t>
+                  </w:r>
+                  <w:r>
+                    <w:rPr>
+                      <w:rFonts w:ascii="Arial" w:eastAsia="Times New Roman" w:hAnsi="Arial" w:cs="Arial"/>
+                      <w:sz w:val="20"/>
+                      <w:szCs w:val="20"/>
+                      <w:lang w:eastAsia="en-GB"/>
+                    </w:rPr>
+                    <w:br/>
+                    <w:t xml:space="preserve">The only exception is the variables </w:t>
+                  </w:r>
+                  <w:proofErr w:type="spellStart"/>
+                  <w:r>
+                    <w:rPr>
+                      <w:rFonts w:ascii="Arial" w:eastAsia="Times New Roman" w:hAnsi="Arial" w:cs="Arial"/>
+                      <w:sz w:val="20"/>
+                      <w:szCs w:val="20"/>
+                      <w:lang w:eastAsia="en-GB"/>
+                    </w:rPr>
+                    <w:t>i</w:t>
+                  </w:r>
+                  <w:proofErr w:type="gramStart"/>
+                  <w:r>
+                    <w:rPr>
+                      <w:rFonts w:ascii="Arial" w:eastAsia="Times New Roman" w:hAnsi="Arial" w:cs="Arial"/>
+                      <w:sz w:val="20"/>
+                      <w:szCs w:val="20"/>
+                      <w:lang w:eastAsia="en-GB"/>
+                    </w:rPr>
+                    <w:t>,j</w:t>
+                  </w:r>
+                  <w:proofErr w:type="spellEnd"/>
+                  <w:proofErr w:type="gramEnd"/>
+                  <w:r>
+                    <w:rPr>
+                      <w:rFonts w:ascii="Arial" w:eastAsia="Times New Roman" w:hAnsi="Arial" w:cs="Arial"/>
+                      <w:sz w:val="20"/>
+                      <w:szCs w:val="20"/>
+                      <w:lang w:eastAsia="en-GB"/>
+                    </w:rPr>
+                    <w:t xml:space="preserve"> and k sometimes used in loops, and even then I try to avoid the use of those.</w:t>
                   </w:r>
                   <w:r>
                     <w:rPr>
@@ -418,9 +717,65 @@
                       <w:szCs w:val="20"/>
                       <w:lang w:eastAsia="en-GB"/>
                     </w:rPr>
-                    <w:t>Variable naming style</w:t>
-                  </w:r>
-                  <w:proofErr w:type="gramStart"/>
+                    <w:t>Function naming style:</w:t>
+                  </w:r>
+                  <w:r>
+                    <w:rPr>
+                      <w:rFonts w:ascii="Arial" w:eastAsia="Times New Roman" w:hAnsi="Arial" w:cs="Arial"/>
+                      <w:sz w:val="20"/>
+                      <w:szCs w:val="20"/>
+                      <w:lang w:eastAsia="en-GB"/>
+                    </w:rPr>
+                    <w:br/>
+                    <w:t>The same as variables, except the first character of the first word is lowercase regardless.</w:t>
+                  </w:r>
+                  <w:r>
+                    <w:rPr>
+                      <w:rFonts w:ascii="Arial" w:eastAsia="Times New Roman" w:hAnsi="Arial" w:cs="Arial"/>
+                      <w:sz w:val="20"/>
+                      <w:szCs w:val="20"/>
+                      <w:lang w:eastAsia="en-GB"/>
+                    </w:rPr>
+                    <w:br/>
+                    <w:t>So that is Title case with no underscores basically.</w:t>
+                  </w:r>
+                  <w:r>
+                    <w:rPr>
+                      <w:rFonts w:ascii="Arial" w:eastAsia="Times New Roman" w:hAnsi="Arial" w:cs="Arial"/>
+                      <w:sz w:val="20"/>
+                      <w:szCs w:val="20"/>
+                      <w:lang w:eastAsia="en-GB"/>
+                    </w:rPr>
+                    <w:br/>
+                  </w:r>
+                  <w:r>
+                    <w:rPr>
+                      <w:rFonts w:ascii="Arial" w:eastAsia="Times New Roman" w:hAnsi="Arial" w:cs="Arial"/>
+                      <w:sz w:val="20"/>
+                      <w:szCs w:val="20"/>
+                      <w:lang w:eastAsia="en-GB"/>
+                    </w:rPr>
+                    <w:br/>
+                    <w:t>Note: The above two naming standards appear to the java standards.</w:t>
+                  </w:r>
+                  <w:r>
+                    <w:rPr>
+                      <w:rFonts w:ascii="Arial" w:eastAsia="Times New Roman" w:hAnsi="Arial" w:cs="Arial"/>
+                      <w:sz w:val="20"/>
+                      <w:szCs w:val="20"/>
+                      <w:lang w:eastAsia="en-GB"/>
+                    </w:rPr>
+                    <w:br/>
+                  </w:r>
+                  <w:r>
+                    <w:rPr>
+                      <w:rFonts w:ascii="Arial" w:eastAsia="Times New Roman" w:hAnsi="Arial" w:cs="Arial"/>
+                      <w:sz w:val="20"/>
+                      <w:szCs w:val="20"/>
+                      <w:lang w:eastAsia="en-GB"/>
+                    </w:rPr>
+                    <w:br/>
+                  </w:r>
                   <w:r>
                     <w:rPr>
                       <w:rFonts w:ascii="Arial" w:eastAsia="Times New Roman" w:hAnsi="Arial" w:cs="Arial"/>
@@ -430,18 +785,95 @@
                       <w:szCs w:val="20"/>
                       <w:lang w:eastAsia="en-GB"/>
                     </w:rPr>
-                    <w:t>:</w:t>
-                  </w:r>
-                  <w:proofErr w:type="gramEnd"/>
-                  <w:r>
-                    <w:rPr>
-                      <w:rFonts w:ascii="Arial" w:eastAsia="Times New Roman" w:hAnsi="Arial" w:cs="Arial"/>
-                      <w:sz w:val="20"/>
-                      <w:szCs w:val="20"/>
-                      <w:lang w:eastAsia="en-GB"/>
-                    </w:rPr>
-                    <w:br/>
-                    <w:t xml:space="preserve">3 character Hungarian notation. This means </w:t>
+                    <w:t>Bracket style:</w:t>
+                  </w:r>
+                  <w:r>
+                    <w:rPr>
+                      <w:rFonts w:ascii="Arial" w:eastAsia="Times New Roman" w:hAnsi="Arial" w:cs="Arial"/>
+                      <w:sz w:val="20"/>
+                      <w:szCs w:val="20"/>
+                      <w:lang w:eastAsia="en-GB"/>
+                    </w:rPr>
+                    <w:br/>
+                    <w:t>function blah {</w:t>
+                  </w:r>
+                  <w:r>
+                    <w:rPr>
+                      <w:rFonts w:ascii="Arial" w:eastAsia="Times New Roman" w:hAnsi="Arial" w:cs="Arial"/>
+                      <w:sz w:val="20"/>
+                      <w:szCs w:val="20"/>
+                      <w:lang w:eastAsia="en-GB"/>
+                    </w:rPr>
+                    <w:br/>
+                  </w:r>
+                  <w:r>
+                    <w:rPr>
+                      <w:rFonts w:ascii="Arial" w:eastAsia="Times New Roman" w:hAnsi="Arial" w:cs="Arial"/>
+                      <w:sz w:val="20"/>
+                      <w:szCs w:val="20"/>
+                      <w:lang w:eastAsia="en-GB"/>
+                    </w:rPr>
+                    <w:br/>
+                    <w:t>}</w:t>
+                  </w:r>
+                  <w:r>
+                    <w:rPr>
+                      <w:rFonts w:ascii="Arial" w:eastAsia="Times New Roman" w:hAnsi="Arial" w:cs="Arial"/>
+                      <w:sz w:val="20"/>
+                      <w:szCs w:val="20"/>
+                      <w:lang w:eastAsia="en-GB"/>
+                    </w:rPr>
+                    <w:br/>
+                    <w:t>NOT</w:t>
+                  </w:r>
+                  <w:r>
+                    <w:rPr>
+                      <w:rFonts w:ascii="Arial" w:eastAsia="Times New Roman" w:hAnsi="Arial" w:cs="Arial"/>
+                      <w:sz w:val="20"/>
+                      <w:szCs w:val="20"/>
+                      <w:lang w:eastAsia="en-GB"/>
+                    </w:rPr>
+                    <w:br/>
+                    <w:t>function blah</w:t>
+                  </w:r>
+                  <w:r>
+                    <w:rPr>
+                      <w:rFonts w:ascii="Arial" w:eastAsia="Times New Roman" w:hAnsi="Arial" w:cs="Arial"/>
+                      <w:sz w:val="20"/>
+                      <w:szCs w:val="20"/>
+                      <w:lang w:eastAsia="en-GB"/>
+                    </w:rPr>
+                    <w:br/>
+                    <w:t>{</w:t>
+                  </w:r>
+                  <w:r>
+                    <w:rPr>
+                      <w:rFonts w:ascii="Arial" w:eastAsia="Times New Roman" w:hAnsi="Arial" w:cs="Arial"/>
+                      <w:sz w:val="20"/>
+                      <w:szCs w:val="20"/>
+                      <w:lang w:eastAsia="en-GB"/>
+                    </w:rPr>
+                    <w:br/>
+                  </w:r>
+                  <w:r>
+                    <w:rPr>
+                      <w:rFonts w:ascii="Arial" w:eastAsia="Times New Roman" w:hAnsi="Arial" w:cs="Arial"/>
+                      <w:sz w:val="20"/>
+                      <w:szCs w:val="20"/>
+                      <w:lang w:eastAsia="en-GB"/>
+                    </w:rPr>
+                    <w:br/>
+                    <w:t>}</w:t>
+                  </w:r>
+                  <w:r>
+                    <w:rPr>
+                      <w:rFonts w:ascii="Arial" w:eastAsia="Times New Roman" w:hAnsi="Arial" w:cs="Arial"/>
+                      <w:sz w:val="20"/>
+                      <w:szCs w:val="20"/>
+                      <w:lang w:eastAsia="en-GB"/>
+                    </w:rPr>
+                    <w:br/>
+                    <w:t xml:space="preserve">Which </w:t>
                   </w:r>
                   <w:proofErr w:type="spellStart"/>
                   <w:r>
@@ -451,7 +883,7 @@
                       <w:szCs w:val="20"/>
                       <w:lang w:eastAsia="en-GB"/>
                     </w:rPr>
-                    <w:t>intHouseNumber</w:t>
+                    <w:t>i</w:t>
                   </w:r>
                   <w:proofErr w:type="spellEnd"/>
                   <w:r>
@@ -461,238 +893,7 @@
                       <w:szCs w:val="20"/>
                       <w:lang w:eastAsia="en-GB"/>
                     </w:rPr>
-                    <w:t xml:space="preserve">, </w:t>
-                  </w:r>
-                  <w:proofErr w:type="spellStart"/>
-                  <w:r>
-                    <w:rPr>
-                      <w:rFonts w:ascii="Arial" w:eastAsia="Times New Roman" w:hAnsi="Arial" w:cs="Arial"/>
-                      <w:sz w:val="20"/>
-                      <w:szCs w:val="20"/>
-                      <w:lang w:eastAsia="en-GB"/>
-                    </w:rPr>
-                    <w:t>dblGrams</w:t>
-                  </w:r>
-                  <w:proofErr w:type="spellEnd"/>
-                  <w:r>
-                    <w:rPr>
-                      <w:rFonts w:ascii="Arial" w:eastAsia="Times New Roman" w:hAnsi="Arial" w:cs="Arial"/>
-                      <w:sz w:val="20"/>
-                      <w:szCs w:val="20"/>
-                      <w:lang w:eastAsia="en-GB"/>
-                    </w:rPr>
-                    <w:t xml:space="preserve">, </w:t>
-                  </w:r>
-                  <w:proofErr w:type="spellStart"/>
-                  <w:r>
-                    <w:rPr>
-                      <w:rFonts w:ascii="Arial" w:eastAsia="Times New Roman" w:hAnsi="Arial" w:cs="Arial"/>
-                      <w:sz w:val="20"/>
-                      <w:szCs w:val="20"/>
-                      <w:lang w:eastAsia="en-GB"/>
-                    </w:rPr>
-                    <w:t>strYourName</w:t>
-                  </w:r>
-                  <w:proofErr w:type="spellEnd"/>
-                  <w:r>
-                    <w:rPr>
-                      <w:rFonts w:ascii="Arial" w:eastAsia="Times New Roman" w:hAnsi="Arial" w:cs="Arial"/>
-                      <w:sz w:val="20"/>
-                      <w:szCs w:val="20"/>
-                      <w:lang w:eastAsia="en-GB"/>
-                    </w:rPr>
-                    <w:t xml:space="preserve">, </w:t>
-                  </w:r>
-                  <w:proofErr w:type="spellStart"/>
-                  <w:r>
-                    <w:rPr>
-                      <w:rFonts w:ascii="Arial" w:eastAsia="Times New Roman" w:hAnsi="Arial" w:cs="Arial"/>
-                      <w:sz w:val="20"/>
-                      <w:szCs w:val="20"/>
-                      <w:lang w:eastAsia="en-GB"/>
-                    </w:rPr>
-                    <w:t>txtTextField</w:t>
-                  </w:r>
-                  <w:proofErr w:type="spellEnd"/>
-                  <w:r>
-                    <w:rPr>
-                      <w:rFonts w:ascii="Arial" w:eastAsia="Times New Roman" w:hAnsi="Arial" w:cs="Arial"/>
-                      <w:sz w:val="20"/>
-                      <w:szCs w:val="20"/>
-                      <w:lang w:eastAsia="en-GB"/>
-                    </w:rPr>
-                    <w:t xml:space="preserve"> etc </w:t>
-                  </w:r>
-                  <w:proofErr w:type="spellStart"/>
-                  <w:r>
-                    <w:rPr>
-                      <w:rFonts w:ascii="Arial" w:eastAsia="Times New Roman" w:hAnsi="Arial" w:cs="Arial"/>
-                      <w:sz w:val="20"/>
-                      <w:szCs w:val="20"/>
-                      <w:lang w:eastAsia="en-GB"/>
-                    </w:rPr>
-                    <w:t>etc</w:t>
-                  </w:r>
-                  <w:proofErr w:type="spellEnd"/>
-                  <w:r>
-                    <w:rPr>
-                      <w:rFonts w:ascii="Arial" w:eastAsia="Times New Roman" w:hAnsi="Arial" w:cs="Arial"/>
-                      <w:sz w:val="20"/>
-                      <w:szCs w:val="20"/>
-                      <w:lang w:eastAsia="en-GB"/>
-                    </w:rPr>
-                    <w:t>.</w:t>
-                  </w:r>
-                  <w:r>
-                    <w:rPr>
-                      <w:rFonts w:ascii="Arial" w:eastAsia="Times New Roman" w:hAnsi="Arial" w:cs="Arial"/>
-                      <w:sz w:val="20"/>
-                      <w:szCs w:val="20"/>
-                      <w:lang w:eastAsia="en-GB"/>
-                    </w:rPr>
-                    <w:br/>
-                    <w:t xml:space="preserve">While there is a standard out there for </w:t>
-                  </w:r>
-                  <w:proofErr w:type="spellStart"/>
-                  <w:r>
-                    <w:rPr>
-                      <w:rFonts w:ascii="Arial" w:eastAsia="Times New Roman" w:hAnsi="Arial" w:cs="Arial"/>
-                      <w:sz w:val="20"/>
-                      <w:szCs w:val="20"/>
-                      <w:lang w:eastAsia="en-GB"/>
-                    </w:rPr>
-                    <w:t>hungarian</w:t>
-                  </w:r>
-                  <w:proofErr w:type="spellEnd"/>
-                  <w:r>
-                    <w:rPr>
-                      <w:rFonts w:ascii="Arial" w:eastAsia="Times New Roman" w:hAnsi="Arial" w:cs="Arial"/>
-                      <w:sz w:val="20"/>
-                      <w:szCs w:val="20"/>
-                      <w:lang w:eastAsia="en-GB"/>
-                    </w:rPr>
-                    <w:t xml:space="preserve"> notation, and nearly all of my </w:t>
-                  </w:r>
-                  <w:proofErr w:type="spellStart"/>
-                  <w:r>
-                    <w:rPr>
-                      <w:rFonts w:ascii="Arial" w:eastAsia="Times New Roman" w:hAnsi="Arial" w:cs="Arial"/>
-                      <w:sz w:val="20"/>
-                      <w:szCs w:val="20"/>
-                      <w:lang w:eastAsia="en-GB"/>
-                    </w:rPr>
-                    <w:t>hungarianisms</w:t>
-                  </w:r>
-                  <w:proofErr w:type="spellEnd"/>
-                  <w:r>
-                    <w:rPr>
-                      <w:rFonts w:ascii="Arial" w:eastAsia="Times New Roman" w:hAnsi="Arial" w:cs="Arial"/>
-                      <w:sz w:val="20"/>
-                      <w:szCs w:val="20"/>
-                      <w:lang w:eastAsia="en-GB"/>
-                    </w:rPr>
-                    <w:t xml:space="preserve"> (is that a word?) are the standard ones, I actually made/make them up myself and they happened to be the same.</w:t>
-                  </w:r>
-                  <w:r>
-                    <w:rPr>
-                      <w:rFonts w:ascii="Arial" w:eastAsia="Times New Roman" w:hAnsi="Arial" w:cs="Arial"/>
-                      <w:sz w:val="20"/>
-                      <w:szCs w:val="20"/>
-                      <w:lang w:eastAsia="en-GB"/>
-                    </w:rPr>
-                    <w:br/>
-                    <w:t xml:space="preserve">Arrays are usually either </w:t>
-                  </w:r>
-                  <w:proofErr w:type="spellStart"/>
-                  <w:r>
-                    <w:rPr>
-                      <w:rFonts w:ascii="Arial" w:eastAsia="Times New Roman" w:hAnsi="Arial" w:cs="Arial"/>
-                      <w:sz w:val="20"/>
-                      <w:szCs w:val="20"/>
-                      <w:lang w:eastAsia="en-GB"/>
-                    </w:rPr>
-                    <w:t>arrValues</w:t>
-                  </w:r>
-                  <w:proofErr w:type="spellEnd"/>
-                  <w:r>
-                    <w:rPr>
-                      <w:rFonts w:ascii="Arial" w:eastAsia="Times New Roman" w:hAnsi="Arial" w:cs="Arial"/>
-                      <w:sz w:val="20"/>
-                      <w:szCs w:val="20"/>
-                      <w:lang w:eastAsia="en-GB"/>
-                    </w:rPr>
-                    <w:t xml:space="preserve"> or </w:t>
-                  </w:r>
-                  <w:proofErr w:type="spellStart"/>
-                  <w:r>
-                    <w:rPr>
-                      <w:rFonts w:ascii="Arial" w:eastAsia="Times New Roman" w:hAnsi="Arial" w:cs="Arial"/>
-                      <w:sz w:val="20"/>
-                      <w:szCs w:val="20"/>
-                      <w:lang w:eastAsia="en-GB"/>
-                    </w:rPr>
-                    <w:t>intValues</w:t>
-                  </w:r>
-                  <w:proofErr w:type="spellEnd"/>
-                  <w:r>
-                    <w:rPr>
-                      <w:rFonts w:ascii="Arial" w:eastAsia="Times New Roman" w:hAnsi="Arial" w:cs="Arial"/>
-                      <w:sz w:val="20"/>
-                      <w:szCs w:val="20"/>
-                      <w:lang w:eastAsia="en-GB"/>
-                    </w:rPr>
-                    <w:t>. This is bad on my part, and I need to stick with one or the other.</w:t>
-                  </w:r>
-                  <w:r>
-                    <w:rPr>
-                      <w:rFonts w:ascii="Arial" w:eastAsia="Times New Roman" w:hAnsi="Arial" w:cs="Arial"/>
-                      <w:sz w:val="20"/>
-                      <w:szCs w:val="20"/>
-                      <w:lang w:eastAsia="en-GB"/>
-                    </w:rPr>
-                    <w:br/>
-                    <w:t>For the actual name part, I use a description in title case, as seen in the examples above, using no underscores. I will use underscores however only if it is absolutely necessary.</w:t>
-                  </w:r>
-                  <w:r>
-                    <w:rPr>
-                      <w:rFonts w:ascii="Arial" w:eastAsia="Times New Roman" w:hAnsi="Arial" w:cs="Arial"/>
-                      <w:sz w:val="20"/>
-                      <w:szCs w:val="20"/>
-                      <w:lang w:eastAsia="en-GB"/>
-                    </w:rPr>
-                    <w:br/>
-                    <w:t xml:space="preserve">The only exception is the variables </w:t>
-                  </w:r>
-                  <w:proofErr w:type="spellStart"/>
-                  <w:r>
-                    <w:rPr>
-                      <w:rFonts w:ascii="Arial" w:eastAsia="Times New Roman" w:hAnsi="Arial" w:cs="Arial"/>
-                      <w:sz w:val="20"/>
-                      <w:szCs w:val="20"/>
-                      <w:lang w:eastAsia="en-GB"/>
-                    </w:rPr>
-                    <w:t>i</w:t>
-                  </w:r>
-                  <w:proofErr w:type="gramStart"/>
-                  <w:r>
-                    <w:rPr>
-                      <w:rFonts w:ascii="Arial" w:eastAsia="Times New Roman" w:hAnsi="Arial" w:cs="Arial"/>
-                      <w:sz w:val="20"/>
-                      <w:szCs w:val="20"/>
-                      <w:lang w:eastAsia="en-GB"/>
-                    </w:rPr>
-                    <w:t>,j</w:t>
-                  </w:r>
-                  <w:proofErr w:type="spellEnd"/>
-                  <w:proofErr w:type="gramEnd"/>
-                  <w:r>
-                    <w:rPr>
-                      <w:rFonts w:ascii="Arial" w:eastAsia="Times New Roman" w:hAnsi="Arial" w:cs="Arial"/>
-                      <w:sz w:val="20"/>
-                      <w:szCs w:val="20"/>
-                      <w:lang w:eastAsia="en-GB"/>
-                    </w:rPr>
-                    <w:t xml:space="preserve"> and k sometimes used in loops, and even then I try to avoid the use of those.</w:t>
+                    <w:t xml:space="preserve"> detest. Most lectures prefer this (the latter) way however. So does the C# IDE.</w:t>
                   </w:r>
                   <w:r>
                     <w:rPr>
@@ -721,252 +922,8 @@
                       <w:szCs w:val="20"/>
                       <w:lang w:eastAsia="en-GB"/>
                     </w:rPr>
-                    <w:t>Function naming style</w:t>
-                  </w:r>
-                  <w:proofErr w:type="gramStart"/>
-                  <w:r>
-                    <w:rPr>
-                      <w:rFonts w:ascii="Arial" w:eastAsia="Times New Roman" w:hAnsi="Arial" w:cs="Arial"/>
-                      <w:b/>
-                      <w:bCs/>
-                      <w:sz w:val="20"/>
-                      <w:szCs w:val="20"/>
-                      <w:lang w:eastAsia="en-GB"/>
-                    </w:rPr>
-                    <w:t>:</w:t>
-                  </w:r>
-                  <w:proofErr w:type="gramEnd"/>
-                  <w:r>
-                    <w:rPr>
-                      <w:rFonts w:ascii="Arial" w:eastAsia="Times New Roman" w:hAnsi="Arial" w:cs="Arial"/>
-                      <w:sz w:val="20"/>
-                      <w:szCs w:val="20"/>
-                      <w:lang w:eastAsia="en-GB"/>
-                    </w:rPr>
-                    <w:br/>
-                    <w:t>The same as variables, except the first character of the first word is lowercase regardless.</w:t>
-                  </w:r>
-                  <w:r>
-                    <w:rPr>
-                      <w:rFonts w:ascii="Arial" w:eastAsia="Times New Roman" w:hAnsi="Arial" w:cs="Arial"/>
-                      <w:sz w:val="20"/>
-                      <w:szCs w:val="20"/>
-                      <w:lang w:eastAsia="en-GB"/>
-                    </w:rPr>
-                    <w:br/>
-                    <w:t>So that is Title case with no underscores basically.</w:t>
-                  </w:r>
-                  <w:r>
-                    <w:rPr>
-                      <w:rFonts w:ascii="Arial" w:eastAsia="Times New Roman" w:hAnsi="Arial" w:cs="Arial"/>
-                      <w:sz w:val="20"/>
-                      <w:szCs w:val="20"/>
-                      <w:lang w:eastAsia="en-GB"/>
-                    </w:rPr>
-                    <w:br/>
-                  </w:r>
-                  <w:r>
-                    <w:rPr>
-                      <w:rFonts w:ascii="Arial" w:eastAsia="Times New Roman" w:hAnsi="Arial" w:cs="Arial"/>
-                      <w:sz w:val="20"/>
-                      <w:szCs w:val="20"/>
-                      <w:lang w:eastAsia="en-GB"/>
-                    </w:rPr>
-                    <w:br/>
-                    <w:t>Note: The above two naming standards appear to the java standards.</w:t>
-                  </w:r>
-                  <w:r>
-                    <w:rPr>
-                      <w:rFonts w:ascii="Arial" w:eastAsia="Times New Roman" w:hAnsi="Arial" w:cs="Arial"/>
-                      <w:sz w:val="20"/>
-                      <w:szCs w:val="20"/>
-                      <w:lang w:eastAsia="en-GB"/>
-                    </w:rPr>
-                    <w:br/>
-                  </w:r>
-                  <w:r>
-                    <w:rPr>
-                      <w:rFonts w:ascii="Arial" w:eastAsia="Times New Roman" w:hAnsi="Arial" w:cs="Arial"/>
-                      <w:sz w:val="20"/>
-                      <w:szCs w:val="20"/>
-                      <w:lang w:eastAsia="en-GB"/>
-                    </w:rPr>
-                    <w:br/>
-                  </w:r>
-                  <w:r>
-                    <w:rPr>
-                      <w:rFonts w:ascii="Arial" w:eastAsia="Times New Roman" w:hAnsi="Arial" w:cs="Arial"/>
-                      <w:b/>
-                      <w:bCs/>
-                      <w:sz w:val="20"/>
-                      <w:szCs w:val="20"/>
-                      <w:lang w:eastAsia="en-GB"/>
-                    </w:rPr>
-                    <w:t>Bracket style</w:t>
-                  </w:r>
-                  <w:proofErr w:type="gramStart"/>
-                  <w:r>
-                    <w:rPr>
-                      <w:rFonts w:ascii="Arial" w:eastAsia="Times New Roman" w:hAnsi="Arial" w:cs="Arial"/>
-                      <w:b/>
-                      <w:bCs/>
-                      <w:sz w:val="20"/>
-                      <w:szCs w:val="20"/>
-                      <w:lang w:eastAsia="en-GB"/>
-                    </w:rPr>
-                    <w:t>:</w:t>
-                  </w:r>
-                  <w:proofErr w:type="gramEnd"/>
-                  <w:r>
-                    <w:rPr>
-                      <w:rFonts w:ascii="Arial" w:eastAsia="Times New Roman" w:hAnsi="Arial" w:cs="Arial"/>
-                      <w:sz w:val="20"/>
-                      <w:szCs w:val="20"/>
-                      <w:lang w:eastAsia="en-GB"/>
-                    </w:rPr>
-                    <w:br/>
-                    <w:t>function blah {</w:t>
-                  </w:r>
-                  <w:r>
-                    <w:rPr>
-                      <w:rFonts w:ascii="Arial" w:eastAsia="Times New Roman" w:hAnsi="Arial" w:cs="Arial"/>
-                      <w:sz w:val="20"/>
-                      <w:szCs w:val="20"/>
-                      <w:lang w:eastAsia="en-GB"/>
-                    </w:rPr>
-                    <w:br/>
-                  </w:r>
-                  <w:r>
-                    <w:rPr>
-                      <w:rFonts w:ascii="Arial" w:eastAsia="Times New Roman" w:hAnsi="Arial" w:cs="Arial"/>
-                      <w:sz w:val="20"/>
-                      <w:szCs w:val="20"/>
-                      <w:lang w:eastAsia="en-GB"/>
-                    </w:rPr>
-                    <w:br/>
-                    <w:t>}</w:t>
-                  </w:r>
-                  <w:r>
-                    <w:rPr>
-                      <w:rFonts w:ascii="Arial" w:eastAsia="Times New Roman" w:hAnsi="Arial" w:cs="Arial"/>
-                      <w:sz w:val="20"/>
-                      <w:szCs w:val="20"/>
-                      <w:lang w:eastAsia="en-GB"/>
-                    </w:rPr>
-                    <w:br/>
-                    <w:t>NOT</w:t>
-                  </w:r>
-                  <w:r>
-                    <w:rPr>
-                      <w:rFonts w:ascii="Arial" w:eastAsia="Times New Roman" w:hAnsi="Arial" w:cs="Arial"/>
-                      <w:sz w:val="20"/>
-                      <w:szCs w:val="20"/>
-                      <w:lang w:eastAsia="en-GB"/>
-                    </w:rPr>
-                    <w:br/>
-                    <w:t>function blah</w:t>
-                  </w:r>
-                  <w:r>
-                    <w:rPr>
-                      <w:rFonts w:ascii="Arial" w:eastAsia="Times New Roman" w:hAnsi="Arial" w:cs="Arial"/>
-                      <w:sz w:val="20"/>
-                      <w:szCs w:val="20"/>
-                      <w:lang w:eastAsia="en-GB"/>
-                    </w:rPr>
-                    <w:br/>
-                    <w:t>{</w:t>
-                  </w:r>
-                  <w:r>
-                    <w:rPr>
-                      <w:rFonts w:ascii="Arial" w:eastAsia="Times New Roman" w:hAnsi="Arial" w:cs="Arial"/>
-                      <w:sz w:val="20"/>
-                      <w:szCs w:val="20"/>
-                      <w:lang w:eastAsia="en-GB"/>
-                    </w:rPr>
-                    <w:br/>
-                  </w:r>
-                  <w:r>
-                    <w:rPr>
-                      <w:rFonts w:ascii="Arial" w:eastAsia="Times New Roman" w:hAnsi="Arial" w:cs="Arial"/>
-                      <w:sz w:val="20"/>
-                      <w:szCs w:val="20"/>
-                      <w:lang w:eastAsia="en-GB"/>
-                    </w:rPr>
-                    <w:br/>
-                    <w:t>}</w:t>
-                  </w:r>
-                  <w:r>
-                    <w:rPr>
-                      <w:rFonts w:ascii="Arial" w:eastAsia="Times New Roman" w:hAnsi="Arial" w:cs="Arial"/>
-                      <w:sz w:val="20"/>
-                      <w:szCs w:val="20"/>
-                      <w:lang w:eastAsia="en-GB"/>
-                    </w:rPr>
-                    <w:br/>
-                    <w:t xml:space="preserve">Which </w:t>
-                  </w:r>
-                  <w:proofErr w:type="spellStart"/>
-                  <w:r>
-                    <w:rPr>
-                      <w:rFonts w:ascii="Arial" w:eastAsia="Times New Roman" w:hAnsi="Arial" w:cs="Arial"/>
-                      <w:sz w:val="20"/>
-                      <w:szCs w:val="20"/>
-                      <w:lang w:eastAsia="en-GB"/>
-                    </w:rPr>
-                    <w:t>i</w:t>
-                  </w:r>
-                  <w:proofErr w:type="spellEnd"/>
-                  <w:r>
-                    <w:rPr>
-                      <w:rFonts w:ascii="Arial" w:eastAsia="Times New Roman" w:hAnsi="Arial" w:cs="Arial"/>
-                      <w:sz w:val="20"/>
-                      <w:szCs w:val="20"/>
-                      <w:lang w:eastAsia="en-GB"/>
-                    </w:rPr>
-                    <w:t xml:space="preserve"> detest. Most lectures prefer this (the latter) way however. So does the C# IDE.</w:t>
-                  </w:r>
-                  <w:r>
-                    <w:rPr>
-                      <w:rFonts w:ascii="Arial" w:eastAsia="Times New Roman" w:hAnsi="Arial" w:cs="Arial"/>
-                      <w:sz w:val="20"/>
-                      <w:szCs w:val="20"/>
-                      <w:lang w:eastAsia="en-GB"/>
-                    </w:rPr>
-                    <w:br/>
-                  </w:r>
-                  <w:r>
-                    <w:rPr>
-                      <w:rFonts w:ascii="Arial" w:eastAsia="Times New Roman" w:hAnsi="Arial" w:cs="Arial"/>
-                      <w:sz w:val="20"/>
-                      <w:szCs w:val="20"/>
-                      <w:lang w:eastAsia="en-GB"/>
-                    </w:rPr>
-                    <w:br/>
-                  </w:r>
-                  <w:r>
-                    <w:rPr>
-                      <w:rFonts w:ascii="Arial" w:eastAsia="Times New Roman" w:hAnsi="Arial" w:cs="Arial"/>
-                      <w:b/>
-                      <w:bCs/>
-                      <w:sz w:val="20"/>
-                      <w:szCs w:val="20"/>
-                      <w:lang w:eastAsia="en-GB"/>
-                    </w:rPr>
-                    <w:t>Input style</w:t>
-                  </w:r>
-                  <w:proofErr w:type="gramStart"/>
-                  <w:r>
-                    <w:rPr>
-                      <w:rFonts w:ascii="Arial" w:eastAsia="Times New Roman" w:hAnsi="Arial" w:cs="Arial"/>
-                      <w:b/>
-                      <w:bCs/>
-                      <w:sz w:val="20"/>
-                      <w:szCs w:val="20"/>
-                      <w:lang w:eastAsia="en-GB"/>
-                    </w:rPr>
-                    <w:t>:</w:t>
-                  </w:r>
-                  <w:proofErr w:type="gramEnd"/>
+                    <w:t>Input style:</w:t>
+                  </w:r>
                   <w:r>
                     <w:rPr>
                       <w:rFonts w:ascii="Arial" w:eastAsia="Times New Roman" w:hAnsi="Arial" w:cs="Arial"/>
@@ -1057,8 +1014,8 @@
         <w:tblLook w:val="04A0"/>
       </w:tblPr>
       <w:tblGrid>
-        <w:gridCol w:w="6131"/>
-        <w:gridCol w:w="2895"/>
+        <w:gridCol w:w="6136"/>
+        <w:gridCol w:w="2920"/>
       </w:tblGrid>
       <w:tr>
         <w:trPr>
@@ -1068,7 +1025,6 @@
           <w:tcPr>
             <w:tcW w:w="0" w:type="auto"/>
             <w:vAlign w:val="center"/>
-            <w:hideMark/>
           </w:tcPr>
           <w:p>
             <w:pPr>
@@ -1097,7 +1053,6 @@
           <w:tcPr>
             <w:tcW w:w="0" w:type="auto"/>
             <w:vAlign w:val="center"/>
-            <w:hideMark/>
           </w:tcPr>
           <w:p>
             <w:pPr>
@@ -1133,7 +1088,6 @@
             <w:tcW w:w="0" w:type="auto"/>
             <w:gridSpan w:val="2"/>
             <w:vAlign w:val="center"/>
-            <w:hideMark/>
           </w:tcPr>
           <w:p>
             <w:pPr>
@@ -1166,7 +1120,6 @@
             <w:tcW w:w="0" w:type="auto"/>
             <w:gridSpan w:val="2"/>
             <w:vAlign w:val="center"/>
-            <w:hideMark/>
           </w:tcPr>
           <w:tbl>
             <w:tblPr>
@@ -1191,7 +1144,6 @@
                 <w:tcPr>
                   <w:tcW w:w="0" w:type="auto"/>
                   <w:vAlign w:val="center"/>
-                  <w:hideMark/>
                 </w:tcPr>
                 <w:p>
                   <w:pPr>
@@ -1241,7 +1193,6 @@
                       <w:szCs w:val="20"/>
                       <w:lang w:eastAsia="en-GB"/>
                     </w:rPr>
-                    <w:lastRenderedPageBreak/>
                     <w:t>I'll write this up into a Quality Standards document and include it in the repo.</w:t>
                   </w:r>
                 </w:p>
@@ -1422,7 +1373,6 @@
           <w:sz w:val="20"/>
           <w:lang w:eastAsia="en-GB"/>
         </w:rPr>
-        <w:lastRenderedPageBreak/>
         <w:pict>
           <v:rect id="_x0000_i1027" style="width:0;height:1.5pt" o:hralign="center" o:hrstd="t" o:hr="t" fillcolor="#a0a0a0" stroked="f"/>
         </w:pict>
@@ -1439,8 +1389,8 @@
         <w:tblLook w:val="04A0"/>
       </w:tblPr>
       <w:tblGrid>
-        <w:gridCol w:w="6379"/>
-        <w:gridCol w:w="2647"/>
+        <w:gridCol w:w="6383"/>
+        <w:gridCol w:w="2673"/>
       </w:tblGrid>
       <w:tr>
         <w:trPr>
@@ -1450,7 +1400,6 @@
           <w:tcPr>
             <w:tcW w:w="0" w:type="auto"/>
             <w:vAlign w:val="center"/>
-            <w:hideMark/>
           </w:tcPr>
           <w:p>
             <w:pPr>
@@ -1479,7 +1428,6 @@
           <w:tcPr>
             <w:tcW w:w="0" w:type="auto"/>
             <w:vAlign w:val="center"/>
-            <w:hideMark/>
           </w:tcPr>
           <w:p>
             <w:pPr>
@@ -1515,7 +1463,6 @@
             <w:tcW w:w="0" w:type="auto"/>
             <w:gridSpan w:val="2"/>
             <w:vAlign w:val="center"/>
-            <w:hideMark/>
           </w:tcPr>
           <w:p>
             <w:pPr>
@@ -1548,7 +1495,6 @@
             <w:tcW w:w="0" w:type="auto"/>
             <w:gridSpan w:val="2"/>
             <w:vAlign w:val="center"/>
-            <w:hideMark/>
           </w:tcPr>
           <w:tbl>
             <w:tblPr>
@@ -1573,7 +1519,6 @@
                 <w:tcPr>
                   <w:tcW w:w="0" w:type="auto"/>
                   <w:vAlign w:val="center"/>
-                  <w:hideMark/>
                 </w:tcPr>
                 <w:p>
                   <w:pPr>
@@ -1691,18 +1636,28 @@
                     </w:rPr>
                     <w:t> </w:t>
                   </w:r>
-                  <w:hyperlink r:id="rId4" w:tgtFrame="_blank" w:history="1">
-                    <w:r>
-                      <w:rPr>
-                        <w:rFonts w:ascii="Arial" w:eastAsia="Times New Roman" w:hAnsi="Arial" w:cs="Arial"/>
-                        <w:color w:val="0000CC"/>
-                        <w:sz w:val="20"/>
-                        <w:u w:val="single"/>
-                        <w:lang w:eastAsia="en-GB"/>
-                      </w:rPr>
-                      <w:t>dave.aj.russell@gmail.com</w:t>
-                    </w:r>
-                  </w:hyperlink>
+                  <w:r>
+                    <w:fldChar w:fldCharType="begin"/>
+                  </w:r>
+                  <w:r>
+                    <w:instrText>HYPERLINK "mailto:dave.aj.russell@gmail.com" \t "_blank"</w:instrText>
+                  </w:r>
+                  <w:r>
+                    <w:fldChar w:fldCharType="separate"/>
+                  </w:r>
+                  <w:r>
+                    <w:rPr>
+                      <w:rFonts w:ascii="Arial" w:eastAsia="Times New Roman" w:hAnsi="Arial" w:cs="Arial"/>
+                      <w:color w:val="0000CC"/>
+                      <w:sz w:val="20"/>
+                      <w:u w:val="single"/>
+                      <w:lang w:eastAsia="en-GB"/>
+                    </w:rPr>
+                    <w:t>dave.aj.russell@gmail.com</w:t>
+                  </w:r>
+                  <w:r>
+                    <w:fldChar w:fldCharType="end"/>
+                  </w:r>
                   <w:r>
                     <w:rPr>
                       <w:rFonts w:ascii="Arial" w:eastAsia="Times New Roman" w:hAnsi="Arial" w:cs="Arial"/>
@@ -1723,18 +1678,28 @@
                     </w:rPr>
                     <w:t> </w:t>
                   </w:r>
-                  <w:hyperlink r:id="rId5" w:tgtFrame="_blank" w:history="1">
-                    <w:r>
-                      <w:rPr>
-                        <w:rFonts w:ascii="Arial" w:eastAsia="Times New Roman" w:hAnsi="Arial" w:cs="Arial"/>
-                        <w:color w:val="0000CC"/>
-                        <w:sz w:val="20"/>
-                        <w:u w:val="single"/>
-                        <w:lang w:eastAsia="en-GB"/>
-                      </w:rPr>
-                      <w:t>scott.dennison@hotmail.co.uk</w:t>
-                    </w:r>
-                  </w:hyperlink>
+                  <w:r>
+                    <w:fldChar w:fldCharType="begin"/>
+                  </w:r>
+                  <w:r>
+                    <w:instrText>HYPERLINK "mailto:scott.dennison@hotmail.co.uk" \t "_blank"</w:instrText>
+                  </w:r>
+                  <w:r>
+                    <w:fldChar w:fldCharType="separate"/>
+                  </w:r>
+                  <w:r>
+                    <w:rPr>
+                      <w:rFonts w:ascii="Arial" w:eastAsia="Times New Roman" w:hAnsi="Arial" w:cs="Arial"/>
+                      <w:color w:val="0000CC"/>
+                      <w:sz w:val="20"/>
+                      <w:u w:val="single"/>
+                      <w:lang w:eastAsia="en-GB"/>
+                    </w:rPr>
+                    <w:t>scott.dennison@hotmail.co.uk</w:t>
+                  </w:r>
+                  <w:r>
+                    <w:fldChar w:fldCharType="end"/>
+                  </w:r>
                 </w:p>
                 <w:p>
                   <w:pPr>
@@ -1807,8 +1772,8 @@
         <w:tblLook w:val="04A0"/>
       </w:tblPr>
       <w:tblGrid>
-        <w:gridCol w:w="6138"/>
-        <w:gridCol w:w="2888"/>
+        <w:gridCol w:w="6146"/>
+        <w:gridCol w:w="2910"/>
       </w:tblGrid>
       <w:tr>
         <w:trPr>
@@ -1818,7 +1783,6 @@
           <w:tcPr>
             <w:tcW w:w="0" w:type="auto"/>
             <w:vAlign w:val="center"/>
-            <w:hideMark/>
           </w:tcPr>
           <w:p>
             <w:pPr>
@@ -1847,7 +1811,6 @@
           <w:tcPr>
             <w:tcW w:w="0" w:type="auto"/>
             <w:vAlign w:val="center"/>
-            <w:hideMark/>
           </w:tcPr>
           <w:p>
             <w:pPr>
@@ -1883,7 +1846,6 @@
             <w:tcW w:w="0" w:type="auto"/>
             <w:gridSpan w:val="2"/>
             <w:vAlign w:val="center"/>
-            <w:hideMark/>
           </w:tcPr>
           <w:p>
             <w:pPr>
@@ -1916,7 +1878,6 @@
             <w:tcW w:w="0" w:type="auto"/>
             <w:gridSpan w:val="2"/>
             <w:vAlign w:val="center"/>
-            <w:hideMark/>
           </w:tcPr>
           <w:tbl>
             <w:tblPr>
@@ -1941,7 +1902,6 @@
                 <w:tcPr>
                   <w:tcW w:w="0" w:type="auto"/>
                   <w:vAlign w:val="center"/>
-                  <w:hideMark/>
                 </w:tcPr>
                 <w:p>
                   <w:pPr>
@@ -2054,8 +2014,8 @@
         <w:tblLook w:val="04A0"/>
       </w:tblPr>
       <w:tblGrid>
-        <w:gridCol w:w="6705"/>
-        <w:gridCol w:w="2321"/>
+        <w:gridCol w:w="6707"/>
+        <w:gridCol w:w="2349"/>
       </w:tblGrid>
       <w:tr>
         <w:trPr>
@@ -2065,7 +2025,6 @@
           <w:tcPr>
             <w:tcW w:w="0" w:type="auto"/>
             <w:vAlign w:val="center"/>
-            <w:hideMark/>
           </w:tcPr>
           <w:p>
             <w:pPr>
@@ -2094,7 +2053,6 @@
           <w:tcPr>
             <w:tcW w:w="0" w:type="auto"/>
             <w:vAlign w:val="center"/>
-            <w:hideMark/>
           </w:tcPr>
           <w:p>
             <w:pPr>
@@ -2130,7 +2088,6 @@
             <w:tcW w:w="0" w:type="auto"/>
             <w:gridSpan w:val="2"/>
             <w:vAlign w:val="center"/>
-            <w:hideMark/>
           </w:tcPr>
           <w:p>
             <w:pPr>
@@ -2163,7 +2120,6 @@
             <w:tcW w:w="0" w:type="auto"/>
             <w:gridSpan w:val="2"/>
             <w:vAlign w:val="center"/>
-            <w:hideMark/>
           </w:tcPr>
           <w:tbl>
             <w:tblPr>
@@ -2188,7 +2144,6 @@
                 <w:tcPr>
                   <w:tcW w:w="0" w:type="auto"/>
                   <w:vAlign w:val="center"/>
-                  <w:hideMark/>
                 </w:tcPr>
                 <w:p>
                   <w:pPr>
@@ -2236,9 +2191,8 @@
                       <w:szCs w:val="20"/>
                       <w:lang w:eastAsia="en-GB"/>
                     </w:rPr>
-                    <w:t>Array naming</w:t>
-                  </w:r>
-                  <w:proofErr w:type="gramStart"/>
+                    <w:t>Array naming:</w:t>
+                  </w:r>
                   <w:r>
                     <w:rPr>
                       <w:rFonts w:ascii="Arial" w:eastAsia="Times New Roman" w:hAnsi="Arial" w:cs="Arial"/>
@@ -2248,9 +2202,95 @@
                       <w:szCs w:val="20"/>
                       <w:lang w:eastAsia="en-GB"/>
                     </w:rPr>
-                    <w:t>:</w:t>
+                    <w:br/>
+                  </w:r>
+                  <w:r>
+                    <w:rPr>
+                      <w:rFonts w:ascii="Arial" w:eastAsia="Times New Roman" w:hAnsi="Arial" w:cs="Arial"/>
+                      <w:sz w:val="20"/>
+                      <w:szCs w:val="20"/>
+                      <w:lang w:eastAsia="en-GB"/>
+                    </w:rPr>
+                    <w:t xml:space="preserve">Nice idea extrapolating the </w:t>
+                  </w:r>
+                  <w:proofErr w:type="gramStart"/>
+                  <w:r>
+                    <w:rPr>
+                      <w:rFonts w:ascii="Arial" w:eastAsia="Times New Roman" w:hAnsi="Arial" w:cs="Arial"/>
+                      <w:sz w:val="20"/>
+                      <w:szCs w:val="20"/>
+                      <w:lang w:eastAsia="en-GB"/>
+                    </w:rPr>
+                    <w:t>array naming</w:t>
                   </w:r>
                   <w:proofErr w:type="gramEnd"/>
+                  <w:r>
+                    <w:rPr>
+                      <w:rFonts w:ascii="Arial" w:eastAsia="Times New Roman" w:hAnsi="Arial" w:cs="Arial"/>
+                      <w:sz w:val="20"/>
+                      <w:szCs w:val="20"/>
+                      <w:lang w:eastAsia="en-GB"/>
+                    </w:rPr>
+                    <w:t xml:space="preserve"> problem I said into </w:t>
+                  </w:r>
+                  <w:proofErr w:type="spellStart"/>
+                  <w:r>
+                    <w:rPr>
+                      <w:rFonts w:ascii="Arial" w:eastAsia="Times New Roman" w:hAnsi="Arial" w:cs="Arial"/>
+                      <w:sz w:val="20"/>
+                      <w:szCs w:val="20"/>
+                      <w:lang w:eastAsia="en-GB"/>
+                    </w:rPr>
+                    <w:t>arrValues</w:t>
+                  </w:r>
+                  <w:proofErr w:type="spellEnd"/>
+                  <w:r>
+                    <w:rPr>
+                      <w:rFonts w:ascii="Arial" w:eastAsia="Times New Roman" w:hAnsi="Arial" w:cs="Arial"/>
+                      <w:sz w:val="20"/>
+                      <w:szCs w:val="20"/>
+                      <w:lang w:eastAsia="en-GB"/>
+                    </w:rPr>
+                    <w:t xml:space="preserve"> or </w:t>
+                  </w:r>
+                  <w:proofErr w:type="spellStart"/>
+                  <w:r>
+                    <w:rPr>
+                      <w:rFonts w:ascii="Arial" w:eastAsia="Times New Roman" w:hAnsi="Arial" w:cs="Arial"/>
+                      <w:sz w:val="20"/>
+                      <w:szCs w:val="20"/>
+                      <w:lang w:eastAsia="en-GB"/>
+                    </w:rPr>
+                    <w:t>intArrayValues</w:t>
+                  </w:r>
+                  <w:proofErr w:type="spellEnd"/>
+                  <w:r>
+                    <w:rPr>
+                      <w:rFonts w:ascii="Arial" w:eastAsia="Times New Roman" w:hAnsi="Arial" w:cs="Arial"/>
+                      <w:sz w:val="20"/>
+                      <w:szCs w:val="20"/>
+                      <w:lang w:eastAsia="en-GB"/>
+                    </w:rPr>
+                    <w:t>. However, I think we need to decide on one of these and stick to it.</w:t>
+                  </w:r>
+                  <w:r>
+                    <w:rPr>
+                      <w:rFonts w:ascii="Arial" w:eastAsia="Times New Roman" w:hAnsi="Arial" w:cs="Arial"/>
+                      <w:sz w:val="20"/>
+                      <w:szCs w:val="20"/>
+                      <w:lang w:eastAsia="en-GB"/>
+                    </w:rPr>
+                    <w:br/>
+                  </w:r>
+                  <w:r>
+                    <w:rPr>
+                      <w:rFonts w:ascii="Arial" w:eastAsia="Times New Roman" w:hAnsi="Arial" w:cs="Arial"/>
+                      <w:sz w:val="20"/>
+                      <w:szCs w:val="20"/>
+                      <w:lang w:eastAsia="en-GB"/>
+                    </w:rPr>
+                    <w:br/>
+                  </w:r>
                   <w:r>
                     <w:rPr>
                       <w:rFonts w:ascii="Arial" w:eastAsia="Times New Roman" w:hAnsi="Arial" w:cs="Arial"/>
@@ -2260,74 +2300,7 @@
                       <w:szCs w:val="20"/>
                       <w:lang w:eastAsia="en-GB"/>
                     </w:rPr>
-                    <w:br/>
-                  </w:r>
-                  <w:r>
-                    <w:rPr>
-                      <w:rFonts w:ascii="Arial" w:eastAsia="Times New Roman" w:hAnsi="Arial" w:cs="Arial"/>
-                      <w:sz w:val="20"/>
-                      <w:szCs w:val="20"/>
-                      <w:lang w:eastAsia="en-GB"/>
-                    </w:rPr>
-                    <w:t xml:space="preserve">Nice idea extrapolating the array naming problem I said into </w:t>
-                  </w:r>
-                  <w:proofErr w:type="spellStart"/>
-                  <w:r>
-                    <w:rPr>
-                      <w:rFonts w:ascii="Arial" w:eastAsia="Times New Roman" w:hAnsi="Arial" w:cs="Arial"/>
-                      <w:sz w:val="20"/>
-                      <w:szCs w:val="20"/>
-                      <w:lang w:eastAsia="en-GB"/>
-                    </w:rPr>
-                    <w:t>arrValues</w:t>
-                  </w:r>
-                  <w:proofErr w:type="spellEnd"/>
-                  <w:r>
-                    <w:rPr>
-                      <w:rFonts w:ascii="Arial" w:eastAsia="Times New Roman" w:hAnsi="Arial" w:cs="Arial"/>
-                      <w:sz w:val="20"/>
-                      <w:szCs w:val="20"/>
-                      <w:lang w:eastAsia="en-GB"/>
-                    </w:rPr>
-                    <w:t xml:space="preserve"> or </w:t>
-                  </w:r>
-                  <w:proofErr w:type="spellStart"/>
-                  <w:r>
-                    <w:rPr>
-                      <w:rFonts w:ascii="Arial" w:eastAsia="Times New Roman" w:hAnsi="Arial" w:cs="Arial"/>
-                      <w:sz w:val="20"/>
-                      <w:szCs w:val="20"/>
-                      <w:lang w:eastAsia="en-GB"/>
-                    </w:rPr>
-                    <w:t>intArrayValues</w:t>
-                  </w:r>
-                  <w:proofErr w:type="spellEnd"/>
-                  <w:r>
-                    <w:rPr>
-                      <w:rFonts w:ascii="Arial" w:eastAsia="Times New Roman" w:hAnsi="Arial" w:cs="Arial"/>
-                      <w:sz w:val="20"/>
-                      <w:szCs w:val="20"/>
-                      <w:lang w:eastAsia="en-GB"/>
-                    </w:rPr>
-                    <w:t>. However, I think we need to decide on one of these and stick to it.</w:t>
-                  </w:r>
-                  <w:r>
-                    <w:rPr>
-                      <w:rFonts w:ascii="Arial" w:eastAsia="Times New Roman" w:hAnsi="Arial" w:cs="Arial"/>
-                      <w:sz w:val="20"/>
-                      <w:szCs w:val="20"/>
-                      <w:lang w:eastAsia="en-GB"/>
-                    </w:rPr>
-                    <w:br/>
-                  </w:r>
-                  <w:r>
-                    <w:rPr>
-                      <w:rFonts w:ascii="Arial" w:eastAsia="Times New Roman" w:hAnsi="Arial" w:cs="Arial"/>
-                      <w:sz w:val="20"/>
-                      <w:szCs w:val="20"/>
-                      <w:lang w:eastAsia="en-GB"/>
-                    </w:rPr>
-                    <w:br/>
+                    <w:t>Parameter naming:</w:t>
                   </w:r>
                   <w:r>
                     <w:rPr>
@@ -2338,9 +2311,103 @@
                       <w:szCs w:val="20"/>
                       <w:lang w:eastAsia="en-GB"/>
                     </w:rPr>
-                    <w:t>Parameter naming</w:t>
-                  </w:r>
-                  <w:proofErr w:type="gramStart"/>
+                    <w:br/>
+                  </w:r>
+                  <w:r>
+                    <w:rPr>
+                      <w:rFonts w:ascii="Arial" w:eastAsia="Times New Roman" w:hAnsi="Arial" w:cs="Arial"/>
+                      <w:sz w:val="20"/>
+                      <w:szCs w:val="20"/>
+                      <w:lang w:eastAsia="en-GB"/>
+                    </w:rPr>
+                    <w:t>I like the use of p to identify the variables as being parameters, however, it gets rid of the usefulness of Hungarian notation (which allows you to know exactly what type a variable is.</w:t>
+                  </w:r>
+                  <w:r>
+                    <w:rPr>
+                      <w:rFonts w:ascii="Arial" w:eastAsia="Times New Roman" w:hAnsi="Arial" w:cs="Arial"/>
+                      <w:sz w:val="20"/>
+                      <w:szCs w:val="20"/>
+                      <w:lang w:eastAsia="en-GB"/>
+                    </w:rPr>
+                    <w:br/>
+                    <w:t>I am quite guilty of mostly not making parameters stand out, but when I do, I prefix the Hungarian notation with an underscore. (E.G _</w:t>
+                  </w:r>
+                  <w:proofErr w:type="spellStart"/>
+                  <w:r>
+                    <w:rPr>
+                      <w:rFonts w:ascii="Arial" w:eastAsia="Times New Roman" w:hAnsi="Arial" w:cs="Arial"/>
+                      <w:sz w:val="20"/>
+                      <w:szCs w:val="20"/>
+                      <w:lang w:eastAsia="en-GB"/>
+                    </w:rPr>
+                    <w:t>intYourValue</w:t>
+                  </w:r>
+                  <w:proofErr w:type="spellEnd"/>
+                  <w:r>
+                    <w:rPr>
+                      <w:rFonts w:ascii="Arial" w:eastAsia="Times New Roman" w:hAnsi="Arial" w:cs="Arial"/>
+                      <w:sz w:val="20"/>
+                      <w:szCs w:val="20"/>
+                      <w:lang w:eastAsia="en-GB"/>
+                    </w:rPr>
+                    <w:t>, _</w:t>
+                  </w:r>
+                  <w:proofErr w:type="spellStart"/>
+                  <w:r>
+                    <w:rPr>
+                      <w:rFonts w:ascii="Arial" w:eastAsia="Times New Roman" w:hAnsi="Arial" w:cs="Arial"/>
+                      <w:sz w:val="20"/>
+                      <w:szCs w:val="20"/>
+                      <w:lang w:eastAsia="en-GB"/>
+                    </w:rPr>
+                    <w:t>objKelvinHilton</w:t>
+                  </w:r>
+                  <w:proofErr w:type="spellEnd"/>
+                  <w:r>
+                    <w:rPr>
+                      <w:rFonts w:ascii="Arial" w:eastAsia="Times New Roman" w:hAnsi="Arial" w:cs="Arial"/>
+                      <w:sz w:val="20"/>
+                      <w:szCs w:val="20"/>
+                      <w:lang w:eastAsia="en-GB"/>
+                    </w:rPr>
+                    <w:t>).</w:t>
+                  </w:r>
+                  <w:r>
+                    <w:rPr>
+                      <w:rFonts w:ascii="Arial" w:eastAsia="Times New Roman" w:hAnsi="Arial" w:cs="Arial"/>
+                      <w:sz w:val="20"/>
+                      <w:lang w:eastAsia="en-GB"/>
+                    </w:rPr>
+                    <w:t> </w:t>
+                  </w:r>
+                  <w:r>
+                    <w:rPr>
+                      <w:rFonts w:ascii="Arial" w:eastAsia="Times New Roman" w:hAnsi="Arial" w:cs="Arial"/>
+                      <w:color w:val="0070C0"/>
+                      <w:sz w:val="20"/>
+                      <w:szCs w:val="20"/>
+                      <w:lang w:eastAsia="en-GB"/>
+                    </w:rPr>
+                    <w:t>What do you think of this?</w:t>
+                  </w:r>
+                  <w:r>
+                    <w:rPr>
+                      <w:rFonts w:ascii="Arial" w:eastAsia="Times New Roman" w:hAnsi="Arial" w:cs="Arial"/>
+                      <w:sz w:val="20"/>
+                      <w:szCs w:val="20"/>
+                      <w:lang w:eastAsia="en-GB"/>
+                    </w:rPr>
+                    <w:br/>
+                  </w:r>
+                  <w:r>
+                    <w:rPr>
+                      <w:rFonts w:ascii="Arial" w:eastAsia="Times New Roman" w:hAnsi="Arial" w:cs="Arial"/>
+                      <w:sz w:val="20"/>
+                      <w:szCs w:val="20"/>
+                      <w:lang w:eastAsia="en-GB"/>
+                    </w:rPr>
+                    <w:br/>
+                  </w:r>
                   <w:r>
                     <w:rPr>
                       <w:rFonts w:ascii="Arial" w:eastAsia="Times New Roman" w:hAnsi="Arial" w:cs="Arial"/>
@@ -2350,9 +2417,85 @@
                       <w:szCs w:val="20"/>
                       <w:lang w:eastAsia="en-GB"/>
                     </w:rPr>
-                    <w:t>:</w:t>
-                  </w:r>
-                  <w:proofErr w:type="gramEnd"/>
+                    <w:t>Variable naming:</w:t>
+                  </w:r>
+                  <w:r>
+                    <w:rPr>
+                      <w:rFonts w:ascii="Arial" w:eastAsia="Times New Roman" w:hAnsi="Arial" w:cs="Arial"/>
+                      <w:sz w:val="20"/>
+                      <w:szCs w:val="20"/>
+                      <w:lang w:eastAsia="en-GB"/>
+                    </w:rPr>
+                    <w:br/>
+                    <w:t xml:space="preserve">I think we need to come up with a standardised list of </w:t>
+                  </w:r>
+                  <w:proofErr w:type="spellStart"/>
+                  <w:r>
+                    <w:rPr>
+                      <w:rFonts w:ascii="Arial" w:eastAsia="Times New Roman" w:hAnsi="Arial" w:cs="Arial"/>
+                      <w:sz w:val="20"/>
+                      <w:szCs w:val="20"/>
+                      <w:lang w:eastAsia="en-GB"/>
+                    </w:rPr>
+                    <w:t>hungarian</w:t>
+                  </w:r>
+                  <w:proofErr w:type="spellEnd"/>
+                  <w:r>
+                    <w:rPr>
+                      <w:rFonts w:ascii="Arial" w:eastAsia="Times New Roman" w:hAnsi="Arial" w:cs="Arial"/>
+                      <w:sz w:val="20"/>
+                      <w:szCs w:val="20"/>
+                      <w:lang w:eastAsia="en-GB"/>
+                    </w:rPr>
+                    <w:t xml:space="preserve"> notation to be used, and shove it in the document.</w:t>
+                  </w:r>
+                  <w:r>
+                    <w:rPr>
+                      <w:rFonts w:ascii="Arial" w:eastAsia="Times New Roman" w:hAnsi="Arial" w:cs="Arial"/>
+                      <w:sz w:val="20"/>
+                      <w:szCs w:val="20"/>
+                      <w:lang w:eastAsia="en-GB"/>
+                    </w:rPr>
+                    <w:br/>
+                    <w:t>Do not however blindly shove one in. I believe it should be discussed between me, you and James so we can decide on the better one.</w:t>
+                  </w:r>
+                  <w:r>
+                    <w:rPr>
+                      <w:rFonts w:ascii="Arial" w:eastAsia="Times New Roman" w:hAnsi="Arial" w:cs="Arial"/>
+                      <w:sz w:val="20"/>
+                      <w:lang w:eastAsia="en-GB"/>
+                    </w:rPr>
+                    <w:t> </w:t>
+                  </w:r>
+                  <w:r>
+                    <w:rPr>
+                      <w:rFonts w:ascii="Arial" w:eastAsia="Times New Roman" w:hAnsi="Arial" w:cs="Arial"/>
+                      <w:color w:val="FF0000"/>
+                      <w:sz w:val="20"/>
+                      <w:szCs w:val="20"/>
+                      <w:u w:val="single"/>
+                      <w:lang w:eastAsia="en-GB"/>
+                    </w:rPr>
+                    <w:t>On that note, have you sent James the document?</w:t>
+                  </w:r>
+                  <w:r>
+                    <w:rPr>
+                      <w:rFonts w:ascii="Arial" w:eastAsia="Times New Roman" w:hAnsi="Arial" w:cs="Arial"/>
+                      <w:sz w:val="20"/>
+                      <w:szCs w:val="20"/>
+                      <w:lang w:eastAsia="en-GB"/>
+                    </w:rPr>
+                    <w:br/>
+                  </w:r>
+                  <w:r>
+                    <w:rPr>
+                      <w:rFonts w:ascii="Arial" w:eastAsia="Times New Roman" w:hAnsi="Arial" w:cs="Arial"/>
+                      <w:sz w:val="20"/>
+                      <w:szCs w:val="20"/>
+                      <w:lang w:eastAsia="en-GB"/>
+                    </w:rPr>
+                    <w:br/>
+                  </w:r>
                   <w:r>
                     <w:rPr>
                       <w:rFonts w:ascii="Arial" w:eastAsia="Times New Roman" w:hAnsi="Arial" w:cs="Arial"/>
@@ -2362,102 +2505,7 @@
                       <w:szCs w:val="20"/>
                       <w:lang w:eastAsia="en-GB"/>
                     </w:rPr>
-                    <w:br/>
-                  </w:r>
-                  <w:r>
-                    <w:rPr>
-                      <w:rFonts w:ascii="Arial" w:eastAsia="Times New Roman" w:hAnsi="Arial" w:cs="Arial"/>
-                      <w:sz w:val="20"/>
-                      <w:szCs w:val="20"/>
-                      <w:lang w:eastAsia="en-GB"/>
-                    </w:rPr>
-                    <w:t>I like the use of p to identify the variables as being parameters, however, it gets rid of the usefulness of Hungarian notation (which allows you to know exactly what type a variable is.</w:t>
-                  </w:r>
-                  <w:r>
-                    <w:rPr>
-                      <w:rFonts w:ascii="Arial" w:eastAsia="Times New Roman" w:hAnsi="Arial" w:cs="Arial"/>
-                      <w:sz w:val="20"/>
-                      <w:szCs w:val="20"/>
-                      <w:lang w:eastAsia="en-GB"/>
-                    </w:rPr>
-                    <w:br/>
-                    <w:t>I am quite guilty of mostly not making parameters stand out, but when I do, I prefix the Hungarian notation with an underscore. (E.G _</w:t>
-                  </w:r>
-                  <w:proofErr w:type="spellStart"/>
-                  <w:r>
-                    <w:rPr>
-                      <w:rFonts w:ascii="Arial" w:eastAsia="Times New Roman" w:hAnsi="Arial" w:cs="Arial"/>
-                      <w:sz w:val="20"/>
-                      <w:szCs w:val="20"/>
-                      <w:lang w:eastAsia="en-GB"/>
-                    </w:rPr>
-                    <w:t>intYourValue</w:t>
-                  </w:r>
-                  <w:proofErr w:type="spellEnd"/>
-                  <w:r>
-                    <w:rPr>
-                      <w:rFonts w:ascii="Arial" w:eastAsia="Times New Roman" w:hAnsi="Arial" w:cs="Arial"/>
-                      <w:sz w:val="20"/>
-                      <w:szCs w:val="20"/>
-                      <w:lang w:eastAsia="en-GB"/>
-                    </w:rPr>
-                    <w:t>, _</w:t>
-                  </w:r>
-                  <w:proofErr w:type="spellStart"/>
-                  <w:r>
-                    <w:rPr>
-                      <w:rFonts w:ascii="Arial" w:eastAsia="Times New Roman" w:hAnsi="Arial" w:cs="Arial"/>
-                      <w:sz w:val="20"/>
-                      <w:szCs w:val="20"/>
-                      <w:lang w:eastAsia="en-GB"/>
-                    </w:rPr>
-                    <w:t>objKelvinHilton</w:t>
-                  </w:r>
-                  <w:proofErr w:type="spellEnd"/>
-                  <w:r>
-                    <w:rPr>
-                      <w:rFonts w:ascii="Arial" w:eastAsia="Times New Roman" w:hAnsi="Arial" w:cs="Arial"/>
-                      <w:sz w:val="20"/>
-                      <w:szCs w:val="20"/>
-                      <w:lang w:eastAsia="en-GB"/>
-                    </w:rPr>
-                    <w:t>).</w:t>
-                  </w:r>
-                  <w:r>
-                    <w:rPr>
-                      <w:rFonts w:ascii="Arial" w:eastAsia="Times New Roman" w:hAnsi="Arial" w:cs="Arial"/>
-                      <w:sz w:val="20"/>
-                      <w:lang w:eastAsia="en-GB"/>
-                    </w:rPr>
-                    <w:t> </w:t>
-                  </w:r>
-                  <w:r>
-                    <w:rPr>
-                      <w:rFonts w:ascii="Arial" w:eastAsia="Times New Roman" w:hAnsi="Arial" w:cs="Arial"/>
-                      <w:color w:val="0070C0"/>
-                      <w:sz w:val="20"/>
-                      <w:szCs w:val="20"/>
-                      <w:lang w:eastAsia="en-GB"/>
-                    </w:rPr>
-                    <w:t>What do you think of this?</w:t>
-                  </w:r>
-                  <w:r>
-                    <w:rPr>
-                      <w:rFonts w:ascii="Arial" w:eastAsia="Times New Roman" w:hAnsi="Arial" w:cs="Arial"/>
-                      <w:sz w:val="20"/>
-                      <w:szCs w:val="20"/>
-                      <w:lang w:eastAsia="en-GB"/>
-                    </w:rPr>
-                    <w:br/>
-                  </w:r>
-                  <w:r>
-                    <w:rPr>
-                      <w:rFonts w:ascii="Arial" w:eastAsia="Times New Roman" w:hAnsi="Arial" w:cs="Arial"/>
-                      <w:sz w:val="20"/>
-                      <w:szCs w:val="20"/>
-                      <w:lang w:eastAsia="en-GB"/>
-                    </w:rPr>
-                    <w:br/>
+                    <w:t>Else If and Catch/Finally blocks bracket management</w:t>
                   </w:r>
                   <w:r>
                     <w:rPr>
@@ -2468,9 +2516,199 @@
                       <w:szCs w:val="20"/>
                       <w:lang w:eastAsia="en-GB"/>
                     </w:rPr>
-                    <w:t>Variable naming</w:t>
-                  </w:r>
-                  <w:proofErr w:type="gramStart"/>
+                    <w:br/>
+                  </w:r>
+                  <w:r>
+                    <w:rPr>
+                      <w:rFonts w:ascii="Arial" w:eastAsia="Times New Roman" w:hAnsi="Arial" w:cs="Arial"/>
+                      <w:sz w:val="20"/>
+                      <w:szCs w:val="20"/>
+                      <w:lang w:eastAsia="en-GB"/>
+                    </w:rPr>
+                    <w:t>Do you mean</w:t>
+                  </w:r>
+                  <w:r>
+                    <w:rPr>
+                      <w:rFonts w:ascii="Arial" w:eastAsia="Times New Roman" w:hAnsi="Arial" w:cs="Arial"/>
+                      <w:sz w:val="20"/>
+                      <w:szCs w:val="20"/>
+                      <w:lang w:eastAsia="en-GB"/>
+                    </w:rPr>
+                    <w:br/>
+                    <w:t>try {</w:t>
+                  </w:r>
+                  <w:r>
+                    <w:rPr>
+                      <w:rFonts w:ascii="Arial" w:eastAsia="Times New Roman" w:hAnsi="Arial" w:cs="Arial"/>
+                      <w:sz w:val="20"/>
+                      <w:szCs w:val="20"/>
+                      <w:lang w:eastAsia="en-GB"/>
+                    </w:rPr>
+                    <w:br/>
+                  </w:r>
+                  <w:r>
+                    <w:rPr>
+                      <w:rFonts w:ascii="Arial" w:eastAsia="Times New Roman" w:hAnsi="Arial" w:cs="Arial"/>
+                      <w:sz w:val="20"/>
+                      <w:szCs w:val="20"/>
+                      <w:lang w:eastAsia="en-GB"/>
+                    </w:rPr>
+                    <w:br/>
+                    <w:t xml:space="preserve">} catch (Exception </w:t>
+                  </w:r>
+                  <w:proofErr w:type="spellStart"/>
+                  <w:r>
+                    <w:rPr>
+                      <w:rFonts w:ascii="Arial" w:eastAsia="Times New Roman" w:hAnsi="Arial" w:cs="Arial"/>
+                      <w:sz w:val="20"/>
+                      <w:szCs w:val="20"/>
+                      <w:lang w:eastAsia="en-GB"/>
+                    </w:rPr>
+                    <w:t>objException</w:t>
+                  </w:r>
+                  <w:proofErr w:type="spellEnd"/>
+                  <w:r>
+                    <w:rPr>
+                      <w:rFonts w:ascii="Arial" w:eastAsia="Times New Roman" w:hAnsi="Arial" w:cs="Arial"/>
+                      <w:sz w:val="20"/>
+                      <w:szCs w:val="20"/>
+                      <w:lang w:eastAsia="en-GB"/>
+                    </w:rPr>
+                    <w:t>) {</w:t>
+                  </w:r>
+                  <w:r>
+                    <w:rPr>
+                      <w:rFonts w:ascii="Arial" w:eastAsia="Times New Roman" w:hAnsi="Arial" w:cs="Arial"/>
+                      <w:sz w:val="20"/>
+                      <w:szCs w:val="20"/>
+                      <w:lang w:eastAsia="en-GB"/>
+                    </w:rPr>
+                    <w:br/>
+                  </w:r>
+                  <w:r>
+                    <w:rPr>
+                      <w:rFonts w:ascii="Arial" w:eastAsia="Times New Roman" w:hAnsi="Arial" w:cs="Arial"/>
+                      <w:sz w:val="20"/>
+                      <w:szCs w:val="20"/>
+                      <w:lang w:eastAsia="en-GB"/>
+                    </w:rPr>
+                    <w:br/>
+                    <w:t>}</w:t>
+                  </w:r>
+                  <w:r>
+                    <w:rPr>
+                      <w:rFonts w:ascii="Arial" w:eastAsia="Times New Roman" w:hAnsi="Arial" w:cs="Arial"/>
+                      <w:sz w:val="20"/>
+                      <w:szCs w:val="20"/>
+                      <w:lang w:eastAsia="en-GB"/>
+                    </w:rPr>
+                    <w:br/>
+                    <w:t>and</w:t>
+                  </w:r>
+                  <w:r>
+                    <w:rPr>
+                      <w:rFonts w:ascii="Arial" w:eastAsia="Times New Roman" w:hAnsi="Arial" w:cs="Arial"/>
+                      <w:sz w:val="20"/>
+                      <w:szCs w:val="20"/>
+                      <w:lang w:eastAsia="en-GB"/>
+                    </w:rPr>
+                    <w:br/>
+                    <w:t>if (something) {</w:t>
+                  </w:r>
+                  <w:r>
+                    <w:rPr>
+                      <w:rFonts w:ascii="Arial" w:eastAsia="Times New Roman" w:hAnsi="Arial" w:cs="Arial"/>
+                      <w:sz w:val="20"/>
+                      <w:szCs w:val="20"/>
+                      <w:lang w:eastAsia="en-GB"/>
+                    </w:rPr>
+                    <w:br/>
+                  </w:r>
+                  <w:r>
+                    <w:rPr>
+                      <w:rFonts w:ascii="Arial" w:eastAsia="Times New Roman" w:hAnsi="Arial" w:cs="Arial"/>
+                      <w:sz w:val="20"/>
+                      <w:szCs w:val="20"/>
+                      <w:lang w:eastAsia="en-GB"/>
+                    </w:rPr>
+                    <w:br/>
+                    <w:t>} else if (something) {</w:t>
+                  </w:r>
+                  <w:r>
+                    <w:rPr>
+                      <w:rFonts w:ascii="Arial" w:eastAsia="Times New Roman" w:hAnsi="Arial" w:cs="Arial"/>
+                      <w:sz w:val="20"/>
+                      <w:szCs w:val="20"/>
+                      <w:lang w:eastAsia="en-GB"/>
+                    </w:rPr>
+                    <w:br/>
+                  </w:r>
+                  <w:r>
+                    <w:rPr>
+                      <w:rFonts w:ascii="Arial" w:eastAsia="Times New Roman" w:hAnsi="Arial" w:cs="Arial"/>
+                      <w:sz w:val="20"/>
+                      <w:szCs w:val="20"/>
+                      <w:lang w:eastAsia="en-GB"/>
+                    </w:rPr>
+                    <w:br/>
+                    <w:t>} else {</w:t>
+                  </w:r>
+                  <w:r>
+                    <w:rPr>
+                      <w:rFonts w:ascii="Arial" w:eastAsia="Times New Roman" w:hAnsi="Arial" w:cs="Arial"/>
+                      <w:sz w:val="20"/>
+                      <w:szCs w:val="20"/>
+                      <w:lang w:eastAsia="en-GB"/>
+                    </w:rPr>
+                    <w:br/>
+                  </w:r>
+                  <w:r>
+                    <w:rPr>
+                      <w:rFonts w:ascii="Arial" w:eastAsia="Times New Roman" w:hAnsi="Arial" w:cs="Arial"/>
+                      <w:sz w:val="20"/>
+                      <w:szCs w:val="20"/>
+                      <w:lang w:eastAsia="en-GB"/>
+                    </w:rPr>
+                    <w:br/>
+                    <w:t>}</w:t>
+                  </w:r>
+                  <w:r>
+                    <w:rPr>
+                      <w:rFonts w:ascii="Arial" w:eastAsia="Times New Roman" w:hAnsi="Arial" w:cs="Arial"/>
+                      <w:sz w:val="20"/>
+                      <w:szCs w:val="20"/>
+                      <w:lang w:eastAsia="en-GB"/>
+                    </w:rPr>
+                    <w:br/>
+                  </w:r>
+                  <w:r>
+                    <w:rPr>
+                      <w:rFonts w:ascii="Arial" w:eastAsia="Times New Roman" w:hAnsi="Arial" w:cs="Arial"/>
+                      <w:sz w:val="20"/>
+                      <w:szCs w:val="20"/>
+                      <w:lang w:eastAsia="en-GB"/>
+                    </w:rPr>
+                    <w:br/>
+                    <w:t>If so, sorry, but I feel that is ugly. However, this ties in directly with the point below</w:t>
+                  </w:r>
+                  <w:r>
+                    <w:rPr>
+                      <w:rFonts w:ascii="Arial" w:eastAsia="Times New Roman" w:hAnsi="Arial" w:cs="Arial"/>
+                      <w:sz w:val="20"/>
+                      <w:szCs w:val="20"/>
+                      <w:lang w:eastAsia="en-GB"/>
+                    </w:rPr>
+                    <w:br/>
+                  </w:r>
+                  <w:r>
+                    <w:rPr>
+                      <w:rFonts w:ascii="Arial" w:eastAsia="Times New Roman" w:hAnsi="Arial" w:cs="Arial"/>
+                      <w:sz w:val="20"/>
+                      <w:szCs w:val="20"/>
+                      <w:lang w:eastAsia="en-GB"/>
+                    </w:rPr>
+                    <w:br/>
+                  </w:r>
                   <w:r>
                     <w:rPr>
                       <w:rFonts w:ascii="Arial" w:eastAsia="Times New Roman" w:hAnsi="Arial" w:cs="Arial"/>
@@ -2480,85 +2718,7 @@
                       <w:szCs w:val="20"/>
                       <w:lang w:eastAsia="en-GB"/>
                     </w:rPr>
-                    <w:t>:</w:t>
-                  </w:r>
-                  <w:proofErr w:type="gramEnd"/>
-                  <w:r>
-                    <w:rPr>
-                      <w:rFonts w:ascii="Arial" w:eastAsia="Times New Roman" w:hAnsi="Arial" w:cs="Arial"/>
-                      <w:sz w:val="20"/>
-                      <w:szCs w:val="20"/>
-                      <w:lang w:eastAsia="en-GB"/>
-                    </w:rPr>
-                    <w:br/>
-                    <w:t xml:space="preserve">I think we need to come up with a standardised list of </w:t>
-                  </w:r>
-                  <w:proofErr w:type="spellStart"/>
-                  <w:r>
-                    <w:rPr>
-                      <w:rFonts w:ascii="Arial" w:eastAsia="Times New Roman" w:hAnsi="Arial" w:cs="Arial"/>
-                      <w:sz w:val="20"/>
-                      <w:szCs w:val="20"/>
-                      <w:lang w:eastAsia="en-GB"/>
-                    </w:rPr>
-                    <w:t>hungarian</w:t>
-                  </w:r>
-                  <w:proofErr w:type="spellEnd"/>
-                  <w:r>
-                    <w:rPr>
-                      <w:rFonts w:ascii="Arial" w:eastAsia="Times New Roman" w:hAnsi="Arial" w:cs="Arial"/>
-                      <w:sz w:val="20"/>
-                      <w:szCs w:val="20"/>
-                      <w:lang w:eastAsia="en-GB"/>
-                    </w:rPr>
-                    <w:t xml:space="preserve"> notation to be used, and shove it in the document.</w:t>
-                  </w:r>
-                  <w:r>
-                    <w:rPr>
-                      <w:rFonts w:ascii="Arial" w:eastAsia="Times New Roman" w:hAnsi="Arial" w:cs="Arial"/>
-                      <w:sz w:val="20"/>
-                      <w:szCs w:val="20"/>
-                      <w:lang w:eastAsia="en-GB"/>
-                    </w:rPr>
-                    <w:br/>
-                    <w:t>Do not however blindly shove one in. I believe it should be discussed between me, you and James so we can decide on the better one.</w:t>
-                  </w:r>
-                  <w:r>
-                    <w:rPr>
-                      <w:rFonts w:ascii="Arial" w:eastAsia="Times New Roman" w:hAnsi="Arial" w:cs="Arial"/>
-                      <w:sz w:val="20"/>
-                      <w:lang w:eastAsia="en-GB"/>
-                    </w:rPr>
-                    <w:t> </w:t>
-                  </w:r>
-                  <w:r>
-                    <w:rPr>
-                      <w:rFonts w:ascii="Arial" w:eastAsia="Times New Roman" w:hAnsi="Arial" w:cs="Arial"/>
-                      <w:color w:val="FF0000"/>
-                      <w:sz w:val="20"/>
-                      <w:szCs w:val="20"/>
-                      <w:u w:val="single"/>
-                      <w:lang w:eastAsia="en-GB"/>
-                    </w:rPr>
-                    <w:t>On that note, have you sent James the document?</w:t>
-                  </w:r>
-                  <w:r>
-                    <w:rPr>
-                      <w:rFonts w:ascii="Arial" w:eastAsia="Times New Roman" w:hAnsi="Arial" w:cs="Arial"/>
-                      <w:sz w:val="20"/>
-                      <w:szCs w:val="20"/>
-                      <w:lang w:eastAsia="en-GB"/>
-                    </w:rPr>
-                    <w:br/>
-                  </w:r>
-                  <w:r>
-                    <w:rPr>
-                      <w:rFonts w:ascii="Arial" w:eastAsia="Times New Roman" w:hAnsi="Arial" w:cs="Arial"/>
-                      <w:sz w:val="20"/>
-                      <w:szCs w:val="20"/>
-                      <w:lang w:eastAsia="en-GB"/>
-                    </w:rPr>
-                    <w:br/>
+                    <w:t>Bracket Management</w:t>
                   </w:r>
                   <w:r>
                     <w:rPr>
@@ -2569,271 +2729,16 @@
                       <w:szCs w:val="20"/>
                       <w:lang w:eastAsia="en-GB"/>
                     </w:rPr>
-                    <w:t>Else If and Catch/Finally blocks bracket management</w:t>
-                  </w:r>
-                  <w:r>
-                    <w:rPr>
-                      <w:rFonts w:ascii="Arial" w:eastAsia="Times New Roman" w:hAnsi="Arial" w:cs="Arial"/>
-                      <w:b/>
-                      <w:bCs/>
-                      <w:sz w:val="20"/>
-                      <w:szCs w:val="20"/>
-                      <w:lang w:eastAsia="en-GB"/>
-                    </w:rPr>
-                    <w:br/>
-                  </w:r>
-                  <w:r>
-                    <w:rPr>
-                      <w:rFonts w:ascii="Arial" w:eastAsia="Times New Roman" w:hAnsi="Arial" w:cs="Arial"/>
-                      <w:sz w:val="20"/>
-                      <w:szCs w:val="20"/>
-                      <w:lang w:eastAsia="en-GB"/>
-                    </w:rPr>
-                    <w:t>Do you mean</w:t>
-                  </w:r>
-                  <w:r>
-                    <w:rPr>
-                      <w:rFonts w:ascii="Arial" w:eastAsia="Times New Roman" w:hAnsi="Arial" w:cs="Arial"/>
-                      <w:sz w:val="20"/>
-                      <w:szCs w:val="20"/>
-                      <w:lang w:eastAsia="en-GB"/>
-                    </w:rPr>
-                    <w:br/>
-                    <w:t>try {</w:t>
-                  </w:r>
-                  <w:r>
-                    <w:rPr>
-                      <w:rFonts w:ascii="Arial" w:eastAsia="Times New Roman" w:hAnsi="Arial" w:cs="Arial"/>
-                      <w:sz w:val="20"/>
-                      <w:szCs w:val="20"/>
-                      <w:lang w:eastAsia="en-GB"/>
-                    </w:rPr>
-                    <w:br/>
-                  </w:r>
-                  <w:r>
-                    <w:rPr>
-                      <w:rFonts w:ascii="Arial" w:eastAsia="Times New Roman" w:hAnsi="Arial" w:cs="Arial"/>
-                      <w:sz w:val="20"/>
-                      <w:szCs w:val="20"/>
-                      <w:lang w:eastAsia="en-GB"/>
-                    </w:rPr>
-                    <w:br/>
-                    <w:t xml:space="preserve">} catch (Exception </w:t>
-                  </w:r>
-                  <w:proofErr w:type="spellStart"/>
-                  <w:r>
-                    <w:rPr>
-                      <w:rFonts w:ascii="Arial" w:eastAsia="Times New Roman" w:hAnsi="Arial" w:cs="Arial"/>
-                      <w:sz w:val="20"/>
-                      <w:szCs w:val="20"/>
-                      <w:lang w:eastAsia="en-GB"/>
-                    </w:rPr>
-                    <w:t>objException</w:t>
-                  </w:r>
-                  <w:proofErr w:type="spellEnd"/>
-                  <w:r>
-                    <w:rPr>
-                      <w:rFonts w:ascii="Arial" w:eastAsia="Times New Roman" w:hAnsi="Arial" w:cs="Arial"/>
-                      <w:sz w:val="20"/>
-                      <w:szCs w:val="20"/>
-                      <w:lang w:eastAsia="en-GB"/>
-                    </w:rPr>
-                    <w:t>) {</w:t>
-                  </w:r>
-                  <w:r>
-                    <w:rPr>
-                      <w:rFonts w:ascii="Arial" w:eastAsia="Times New Roman" w:hAnsi="Arial" w:cs="Arial"/>
-                      <w:sz w:val="20"/>
-                      <w:szCs w:val="20"/>
-                      <w:lang w:eastAsia="en-GB"/>
-                    </w:rPr>
-                    <w:br/>
-                  </w:r>
-                  <w:r>
-                    <w:rPr>
-                      <w:rFonts w:ascii="Arial" w:eastAsia="Times New Roman" w:hAnsi="Arial" w:cs="Arial"/>
-                      <w:sz w:val="20"/>
-                      <w:szCs w:val="20"/>
-                      <w:lang w:eastAsia="en-GB"/>
-                    </w:rPr>
-                    <w:br/>
-                  </w:r>
-                  <w:proofErr w:type="gramStart"/>
-                  <w:r>
-                    <w:rPr>
-                      <w:rFonts w:ascii="Arial" w:eastAsia="Times New Roman" w:hAnsi="Arial" w:cs="Arial"/>
-                      <w:sz w:val="20"/>
-                      <w:szCs w:val="20"/>
-                      <w:lang w:eastAsia="en-GB"/>
-                    </w:rPr>
-                    <w:t>}</w:t>
-                  </w:r>
-                  <w:proofErr w:type="gramEnd"/>
-                  <w:r>
-                    <w:rPr>
-                      <w:rFonts w:ascii="Arial" w:eastAsia="Times New Roman" w:hAnsi="Arial" w:cs="Arial"/>
-                      <w:sz w:val="20"/>
-                      <w:szCs w:val="20"/>
-                      <w:lang w:eastAsia="en-GB"/>
-                    </w:rPr>
-                    <w:br/>
-                    <w:t>and</w:t>
-                  </w:r>
-                  <w:r>
-                    <w:rPr>
-                      <w:rFonts w:ascii="Arial" w:eastAsia="Times New Roman" w:hAnsi="Arial" w:cs="Arial"/>
-                      <w:sz w:val="20"/>
-                      <w:szCs w:val="20"/>
-                      <w:lang w:eastAsia="en-GB"/>
-                    </w:rPr>
-                    <w:br/>
-                    <w:t>if (something) {</w:t>
-                  </w:r>
-                  <w:r>
-                    <w:rPr>
-                      <w:rFonts w:ascii="Arial" w:eastAsia="Times New Roman" w:hAnsi="Arial" w:cs="Arial"/>
-                      <w:sz w:val="20"/>
-                      <w:szCs w:val="20"/>
-                      <w:lang w:eastAsia="en-GB"/>
-                    </w:rPr>
-                    <w:br/>
-                  </w:r>
-                  <w:r>
-                    <w:rPr>
-                      <w:rFonts w:ascii="Arial" w:eastAsia="Times New Roman" w:hAnsi="Arial" w:cs="Arial"/>
-                      <w:sz w:val="20"/>
-                      <w:szCs w:val="20"/>
-                      <w:lang w:eastAsia="en-GB"/>
-                    </w:rPr>
-                    <w:br/>
-                    <w:t>} else if (something) {</w:t>
-                  </w:r>
-                  <w:r>
-                    <w:rPr>
-                      <w:rFonts w:ascii="Arial" w:eastAsia="Times New Roman" w:hAnsi="Arial" w:cs="Arial"/>
-                      <w:sz w:val="20"/>
-                      <w:szCs w:val="20"/>
-                      <w:lang w:eastAsia="en-GB"/>
-                    </w:rPr>
-                    <w:br/>
-                  </w:r>
-                  <w:r>
-                    <w:rPr>
-                      <w:rFonts w:ascii="Arial" w:eastAsia="Times New Roman" w:hAnsi="Arial" w:cs="Arial"/>
-                      <w:sz w:val="20"/>
-                      <w:szCs w:val="20"/>
-                      <w:lang w:eastAsia="en-GB"/>
-                    </w:rPr>
-                    <w:lastRenderedPageBreak/>
-                    <w:br/>
-                    <w:t>} else {</w:t>
-                  </w:r>
-                  <w:r>
-                    <w:rPr>
-                      <w:rFonts w:ascii="Arial" w:eastAsia="Times New Roman" w:hAnsi="Arial" w:cs="Arial"/>
-                      <w:sz w:val="20"/>
-                      <w:szCs w:val="20"/>
-                      <w:lang w:eastAsia="en-GB"/>
-                    </w:rPr>
-                    <w:br/>
-                  </w:r>
-                  <w:r>
-                    <w:rPr>
-                      <w:rFonts w:ascii="Arial" w:eastAsia="Times New Roman" w:hAnsi="Arial" w:cs="Arial"/>
-                      <w:sz w:val="20"/>
-                      <w:szCs w:val="20"/>
-                      <w:lang w:eastAsia="en-GB"/>
-                    </w:rPr>
-                    <w:br/>
-                    <w:t>}</w:t>
-                  </w:r>
-                  <w:r>
-                    <w:rPr>
-                      <w:rFonts w:ascii="Arial" w:eastAsia="Times New Roman" w:hAnsi="Arial" w:cs="Arial"/>
-                      <w:sz w:val="20"/>
-                      <w:szCs w:val="20"/>
-                      <w:lang w:eastAsia="en-GB"/>
-                    </w:rPr>
-                    <w:br/>
-                  </w:r>
-                  <w:r>
-                    <w:rPr>
-                      <w:rFonts w:ascii="Arial" w:eastAsia="Times New Roman" w:hAnsi="Arial" w:cs="Arial"/>
-                      <w:sz w:val="20"/>
-                      <w:szCs w:val="20"/>
-                      <w:lang w:eastAsia="en-GB"/>
-                    </w:rPr>
-                    <w:br/>
-                    <w:t>If so, sorry, but I feel that is ugly. However, this ties in directly with the point below</w:t>
-                  </w:r>
-                  <w:r>
-                    <w:rPr>
-                      <w:rFonts w:ascii="Arial" w:eastAsia="Times New Roman" w:hAnsi="Arial" w:cs="Arial"/>
-                      <w:sz w:val="20"/>
-                      <w:szCs w:val="20"/>
-                      <w:lang w:eastAsia="en-GB"/>
-                    </w:rPr>
-                    <w:br/>
-                  </w:r>
-                  <w:r>
-                    <w:rPr>
-                      <w:rFonts w:ascii="Arial" w:eastAsia="Times New Roman" w:hAnsi="Arial" w:cs="Arial"/>
-                      <w:sz w:val="20"/>
-                      <w:szCs w:val="20"/>
-                      <w:lang w:eastAsia="en-GB"/>
-                    </w:rPr>
-                    <w:br/>
-                  </w:r>
-                  <w:r>
-                    <w:rPr>
-                      <w:rFonts w:ascii="Arial" w:eastAsia="Times New Roman" w:hAnsi="Arial" w:cs="Arial"/>
-                      <w:b/>
-                      <w:bCs/>
-                      <w:sz w:val="20"/>
-                      <w:szCs w:val="20"/>
-                      <w:lang w:eastAsia="en-GB"/>
-                    </w:rPr>
-                    <w:t>Bracket Management</w:t>
-                  </w:r>
-                  <w:r>
-                    <w:rPr>
-                      <w:rFonts w:ascii="Arial" w:eastAsia="Times New Roman" w:hAnsi="Arial" w:cs="Arial"/>
-                      <w:b/>
-                      <w:bCs/>
-                      <w:sz w:val="20"/>
-                      <w:szCs w:val="20"/>
-                      <w:lang w:eastAsia="en-GB"/>
-                    </w:rPr>
-                    <w:br/>
-                  </w:r>
-                  <w:r>
-                    <w:rPr>
-                      <w:rFonts w:ascii="Arial" w:eastAsia="Times New Roman" w:hAnsi="Arial" w:cs="Arial"/>
-                      <w:sz w:val="20"/>
-                      <w:szCs w:val="20"/>
-                      <w:lang w:eastAsia="en-GB"/>
-                    </w:rPr>
-                    <w:t xml:space="preserve">Thanks for putting </w:t>
-                  </w:r>
-                  <w:proofErr w:type="gramStart"/>
-                  <w:r>
-                    <w:rPr>
-                      <w:rFonts w:ascii="Arial" w:eastAsia="Times New Roman" w:hAnsi="Arial" w:cs="Arial"/>
-                      <w:sz w:val="20"/>
-                      <w:szCs w:val="20"/>
-                      <w:lang w:eastAsia="en-GB"/>
-                    </w:rPr>
-                    <w:t>" Braces</w:t>
-                  </w:r>
-                  <w:proofErr w:type="gramEnd"/>
-                  <w:r>
-                    <w:rPr>
-                      <w:rFonts w:ascii="Arial" w:eastAsia="Times New Roman" w:hAnsi="Arial" w:cs="Arial"/>
-                      <w:sz w:val="20"/>
-                      <w:szCs w:val="20"/>
-                      <w:lang w:eastAsia="en-GB"/>
-                    </w:rPr>
-                    <w:t xml:space="preserve"> must follow the declaration on the same line".</w:t>
+                    <w:br/>
+                  </w:r>
+                  <w:r>
+                    <w:rPr>
+                      <w:rFonts w:ascii="Arial" w:eastAsia="Times New Roman" w:hAnsi="Arial" w:cs="Arial"/>
+                      <w:sz w:val="20"/>
+                      <w:szCs w:val="20"/>
+                      <w:lang w:eastAsia="en-GB"/>
+                    </w:rPr>
+                    <w:t>Thanks for putting " Braces must follow the declaration on the same line".</w:t>
                   </w:r>
                   <w:r>
                     <w:rPr>
@@ -2999,7 +2904,6 @@
           <w:sz w:val="20"/>
           <w:lang w:eastAsia="en-GB"/>
         </w:rPr>
-        <w:lastRenderedPageBreak/>
         <w:pict>
           <v:rect id="_x0000_i1032" style="width:0;height:1.5pt" o:hralign="center" o:hrstd="t" o:hr="t" fillcolor="#a0a0a0" stroked="f"/>
         </w:pict>
@@ -3016,8 +2920,8 @@
         <w:tblLook w:val="04A0"/>
       </w:tblPr>
       <w:tblGrid>
-        <w:gridCol w:w="6460"/>
-        <w:gridCol w:w="2566"/>
+        <w:gridCol w:w="6463"/>
+        <w:gridCol w:w="2593"/>
       </w:tblGrid>
       <w:tr>
         <w:trPr>
@@ -3027,7 +2931,6 @@
           <w:tcPr>
             <w:tcW w:w="0" w:type="auto"/>
             <w:vAlign w:val="center"/>
-            <w:hideMark/>
           </w:tcPr>
           <w:p>
             <w:pPr>
@@ -3056,7 +2959,6 @@
           <w:tcPr>
             <w:tcW w:w="0" w:type="auto"/>
             <w:vAlign w:val="center"/>
-            <w:hideMark/>
           </w:tcPr>
           <w:p>
             <w:pPr>
@@ -3092,7 +2994,6 @@
             <w:tcW w:w="0" w:type="auto"/>
             <w:gridSpan w:val="2"/>
             <w:vAlign w:val="center"/>
-            <w:hideMark/>
           </w:tcPr>
           <w:p>
             <w:pPr>
@@ -3125,7 +3026,6 @@
             <w:tcW w:w="0" w:type="auto"/>
             <w:gridSpan w:val="2"/>
             <w:vAlign w:val="center"/>
-            <w:hideMark/>
           </w:tcPr>
           <w:tbl>
             <w:tblPr>
@@ -3150,7 +3050,6 @@
                 <w:tcPr>
                   <w:tcW w:w="0" w:type="auto"/>
                   <w:vAlign w:val="center"/>
-                  <w:hideMark/>
                 </w:tcPr>
                 <w:p>
                   <w:pPr>
@@ -3445,6 +3344,136 @@
     </w:sectPr>
   </w:body>
 </w:document>
+</file>
+
+<file path=word/numbering.xml><?xml version="1.0" encoding="utf-8"?>
+<w:numbering xmlns:mo="http://schemas.microsoft.com/office/mac/office/2008/main" xmlns:ve="http://schemas.openxmlformats.org/markup-compatibility/2006" xmlns:mv="urn:schemas-microsoft-com:mac:vml" xmlns:o="urn:schemas-microsoft-com:office:office" xmlns:r="http://schemas.openxmlformats.org/officeDocument/2006/relationships" xmlns:m="http://schemas.openxmlformats.org/officeDocument/2006/math" xmlns:v="urn:schemas-microsoft-com:vml" xmlns:wp="http://schemas.openxmlformats.org/drawingml/2006/wordprocessingDrawing" xmlns:w10="urn:schemas-microsoft-com:office:word" xmlns:w="http://schemas.openxmlformats.org/wordprocessingml/2006/main" xmlns:wne="http://schemas.microsoft.com/office/word/2006/wordml">
+  <w:abstractNum w:abstractNumId="0">
+    <w:nsid w:val="00000001"/>
+    <w:multiLevelType w:val="multilevel"/>
+    <w:tmpl w:val="00000001"/>
+    <w:lvl w:ilvl="0">
+      <w:start w:val="1"/>
+      <w:numFmt w:val="none"/>
+      <w:suff w:val="nothing"/>
+      <w:lvlText w:val=""/>
+      <w:lvlJc w:val="left"/>
+      <w:pPr>
+        <w:tabs>
+          <w:tab w:val="num" w:pos="432"/>
+        </w:tabs>
+        <w:ind w:left="432" w:hanging="432"/>
+      </w:pPr>
+    </w:lvl>
+    <w:lvl w:ilvl="1">
+      <w:start w:val="1"/>
+      <w:numFmt w:val="none"/>
+      <w:suff w:val="nothing"/>
+      <w:lvlText w:val=""/>
+      <w:lvlJc w:val="left"/>
+      <w:pPr>
+        <w:tabs>
+          <w:tab w:val="num" w:pos="576"/>
+        </w:tabs>
+        <w:ind w:left="576" w:hanging="576"/>
+      </w:pPr>
+    </w:lvl>
+    <w:lvl w:ilvl="2">
+      <w:start w:val="1"/>
+      <w:numFmt w:val="none"/>
+      <w:suff w:val="nothing"/>
+      <w:lvlText w:val=""/>
+      <w:lvlJc w:val="left"/>
+      <w:pPr>
+        <w:tabs>
+          <w:tab w:val="num" w:pos="720"/>
+        </w:tabs>
+        <w:ind w:left="720" w:hanging="720"/>
+      </w:pPr>
+    </w:lvl>
+    <w:lvl w:ilvl="3">
+      <w:start w:val="1"/>
+      <w:numFmt w:val="none"/>
+      <w:suff w:val="nothing"/>
+      <w:lvlText w:val=""/>
+      <w:lvlJc w:val="left"/>
+      <w:pPr>
+        <w:tabs>
+          <w:tab w:val="num" w:pos="864"/>
+        </w:tabs>
+        <w:ind w:left="864" w:hanging="864"/>
+      </w:pPr>
+    </w:lvl>
+    <w:lvl w:ilvl="4">
+      <w:start w:val="1"/>
+      <w:numFmt w:val="none"/>
+      <w:suff w:val="nothing"/>
+      <w:lvlText w:val=""/>
+      <w:lvlJc w:val="left"/>
+      <w:pPr>
+        <w:tabs>
+          <w:tab w:val="num" w:pos="1008"/>
+        </w:tabs>
+        <w:ind w:left="1008" w:hanging="1008"/>
+      </w:pPr>
+    </w:lvl>
+    <w:lvl w:ilvl="5">
+      <w:start w:val="1"/>
+      <w:numFmt w:val="none"/>
+      <w:suff w:val="nothing"/>
+      <w:lvlText w:val=""/>
+      <w:lvlJc w:val="left"/>
+      <w:pPr>
+        <w:tabs>
+          <w:tab w:val="num" w:pos="1152"/>
+        </w:tabs>
+        <w:ind w:left="1152" w:hanging="1152"/>
+      </w:pPr>
+    </w:lvl>
+    <w:lvl w:ilvl="6">
+      <w:start w:val="1"/>
+      <w:numFmt w:val="none"/>
+      <w:suff w:val="nothing"/>
+      <w:lvlText w:val=""/>
+      <w:lvlJc w:val="left"/>
+      <w:pPr>
+        <w:tabs>
+          <w:tab w:val="num" w:pos="1296"/>
+        </w:tabs>
+        <w:ind w:left="1296" w:hanging="1296"/>
+      </w:pPr>
+    </w:lvl>
+    <w:lvl w:ilvl="7">
+      <w:start w:val="1"/>
+      <w:numFmt w:val="none"/>
+      <w:suff w:val="nothing"/>
+      <w:lvlText w:val=""/>
+      <w:lvlJc w:val="left"/>
+      <w:pPr>
+        <w:tabs>
+          <w:tab w:val="num" w:pos="1440"/>
+        </w:tabs>
+        <w:ind w:left="1440" w:hanging="1440"/>
+      </w:pPr>
+    </w:lvl>
+    <w:lvl w:ilvl="8">
+      <w:start w:val="1"/>
+      <w:numFmt w:val="none"/>
+      <w:suff w:val="nothing"/>
+      <w:lvlText w:val=""/>
+      <w:lvlJc w:val="left"/>
+      <w:pPr>
+        <w:tabs>
+          <w:tab w:val="num" w:pos="1584"/>
+        </w:tabs>
+        <w:ind w:left="1584" w:hanging="1584"/>
+      </w:pPr>
+    </w:lvl>
+  </w:abstractNum>
+  <w:num w:numId="1">
+    <w:abstractNumId w:val="0"/>
+  </w:num>
+</w:numbering>
 </file>
 
 <file path=word/styles.xml><?xml version="1.0" encoding="utf-8"?>
@@ -3464,7 +3493,7 @@
       </w:pPr>
     </w:pPrDefault>
   </w:docDefaults>
-  <w:latentStyles w:defLockedState="0" w:defUIPriority="99" w:defSemiHidden="1" w:defUnhideWhenUsed="1" w:defQFormat="0" w:count="267">
+  <w:latentStyles w:defLockedState="0" w:defUIPriority="99" w:defSemiHidden="1" w:defUnhideWhenUsed="1" w:defQFormat="0" w:count="276">
     <w:lsdException w:name="Normal" w:semiHidden="0" w:uiPriority="0" w:unhideWhenUsed="0" w:qFormat="1"/>
     <w:lsdException w:name="heading 1" w:semiHidden="0" w:uiPriority="9" w:unhideWhenUsed="0" w:qFormat="1"/>
     <w:lsdException w:name="heading 2" w:uiPriority="9" w:qFormat="1"/>
@@ -3608,15 +3637,36 @@
     <w:qFormat/>
     <w:rsid w:val="00351D70"/>
   </w:style>
+  <w:style w:type="paragraph" w:styleId="Heading1">
+    <w:name w:val="heading 1"/>
+    <w:basedOn w:val="Normal"/>
+    <w:next w:val="Normal"/>
+    <w:link w:val="Heading1Char"/>
+    <w:uiPriority w:val="9"/>
+    <w:qFormat/>
+    <w:rsid w:val="00CE3D75"/>
+    <w:pPr>
+      <w:keepNext/>
+      <w:keepLines/>
+      <w:spacing w:before="480" w:after="0"/>
+      <w:outlineLvl w:val="0"/>
+    </w:pPr>
+    <w:rPr>
+      <w:rFonts w:asciiTheme="majorHAnsi" w:eastAsiaTheme="majorEastAsia" w:hAnsiTheme="majorHAnsi" w:cstheme="majorBidi"/>
+      <w:b/>
+      <w:bCs/>
+      <w:color w:val="345A8A" w:themeColor="accent1" w:themeShade="B5"/>
+      <w:sz w:val="32"/>
+      <w:szCs w:val="32"/>
+    </w:rPr>
+  </w:style>
   <w:style w:type="character" w:default="1" w:styleId="DefaultParagraphFont">
     <w:name w:val="Default Paragraph Font"/>
-    <w:uiPriority w:val="1"/>
     <w:semiHidden/>
     <w:unhideWhenUsed/>
   </w:style>
   <w:style w:type="table" w:default="1" w:styleId="TableNormal">
     <w:name w:val="Normal Table"/>
-    <w:uiPriority w:val="99"/>
     <w:semiHidden/>
     <w:unhideWhenUsed/>
     <w:qFormat/>
@@ -3632,7 +3682,6 @@
   </w:style>
   <w:style w:type="numbering" w:default="1" w:styleId="NoList">
     <w:name w:val="No List"/>
-    <w:uiPriority w:val="99"/>
     <w:semiHidden/>
     <w:unhideWhenUsed/>
   </w:style>
@@ -3656,6 +3705,21 @@
     <w:rPr>
       <w:color w:val="0000FF"/>
       <w:u w:val="single"/>
+    </w:rPr>
+  </w:style>
+  <w:style w:type="character" w:customStyle="1" w:styleId="Heading1Char">
+    <w:name w:val="Heading 1 Char"/>
+    <w:basedOn w:val="DefaultParagraphFont"/>
+    <w:link w:val="Heading1"/>
+    <w:uiPriority w:val="9"/>
+    <w:rsid w:val="00CE3D75"/>
+    <w:rPr>
+      <w:rFonts w:asciiTheme="majorHAnsi" w:eastAsiaTheme="majorEastAsia" w:hAnsiTheme="majorHAnsi" w:cstheme="majorBidi"/>
+      <w:b/>
+      <w:bCs/>
+      <w:color w:val="345A8A" w:themeColor="accent1" w:themeShade="B5"/>
+      <w:sz w:val="32"/>
+      <w:szCs w:val="32"/>
     </w:rPr>
   </w:style>
 </w:styles>

</xml_diff>